<commit_message>
update CV and added Python example
</commit_message>
<xml_diff>
--- a/Zackary Scalyer CV SP18.docx
+++ b/Zackary Scalyer CV SP18.docx
@@ -1,6 +1,6 @@
 
 <file path=word/document.xml><?xml version="1.0" encoding="utf-8"?>
-<w:document xmlns:wpc="http://schemas.microsoft.com/office/word/2010/wordprocessingCanvas" xmlns:cx="http://schemas.microsoft.com/office/drawing/2014/chartex" xmlns:cx1="http://schemas.microsoft.com/office/drawing/2015/9/8/chartex" xmlns:mc="http://schemas.openxmlformats.org/markup-compatibility/2006" xmlns:o="urn:schemas-microsoft-com:office:office" xmlns:r="http://schemas.openxmlformats.org/officeDocument/2006/relationships" xmlns:m="http://schemas.openxmlformats.org/officeDocument/2006/math" xmlns:v="urn:schemas-microsoft-com:vml" xmlns:wp14="http://schemas.microsoft.com/office/word/2010/wordprocessingDrawing" xmlns:wp="http://schemas.openxmlformats.org/drawingml/2006/wordprocessingDrawing" xmlns:w10="urn:schemas-microsoft-com:office:word" xmlns:w="http://schemas.openxmlformats.org/wordprocessingml/2006/main" xmlns:w14="http://schemas.microsoft.com/office/word/2010/wordml" xmlns:w15="http://schemas.microsoft.com/office/word/2012/wordml" xmlns:w16se="http://schemas.microsoft.com/office/word/2015/wordml/symex" xmlns:wpg="http://schemas.microsoft.com/office/word/2010/wordprocessingGroup" xmlns:wpi="http://schemas.microsoft.com/office/word/2010/wordprocessingInk" xmlns:wne="http://schemas.microsoft.com/office/word/2006/wordml" xmlns:wps="http://schemas.microsoft.com/office/word/2010/wordprocessingShape" mc:Ignorable="w14 w15 w16se wp14">
+<w:document xmlns:wpc="http://schemas.microsoft.com/office/word/2010/wordprocessingCanvas" xmlns:mc="http://schemas.openxmlformats.org/markup-compatibility/2006" xmlns:o="urn:schemas-microsoft-com:office:office" xmlns:r="http://schemas.openxmlformats.org/officeDocument/2006/relationships" xmlns:m="http://schemas.openxmlformats.org/officeDocument/2006/math" xmlns:v="urn:schemas-microsoft-com:vml" xmlns:wp14="http://schemas.microsoft.com/office/word/2010/wordprocessingDrawing" xmlns:wp="http://schemas.openxmlformats.org/drawingml/2006/wordprocessingDrawing" xmlns:w10="urn:schemas-microsoft-com:office:word" xmlns:w="http://schemas.openxmlformats.org/wordprocessingml/2006/main" xmlns:w14="http://schemas.microsoft.com/office/word/2010/wordml" xmlns:wpg="http://schemas.microsoft.com/office/word/2010/wordprocessingGroup" xmlns:wpi="http://schemas.microsoft.com/office/word/2010/wordprocessingInk" xmlns:wne="http://schemas.microsoft.com/office/word/2006/wordml" xmlns:wps="http://schemas.microsoft.com/office/word/2010/wordprocessingShape" mc:Ignorable="w14 wp14">
   <w:body>
     <w:p>
       <w:pPr>
@@ -44,7 +44,7 @@
         </w:rPr>
         <w:t xml:space="preserve"> used ultrasound imaging and EMG to estimate the force-length curve of the First Dorsal Interosseous. For examples of academic research refer to </w:t>
       </w:r>
-      <w:hyperlink r:id="rId7">
+      <w:hyperlink r:id="rId8">
         <w:r>
           <w:rPr>
             <w:rFonts w:ascii="Calibri" w:eastAsia="Calibri" w:hAnsi="Calibri" w:cs="Calibri"/>
@@ -84,14 +84,7 @@
           <w:rFonts w:ascii="Calibri" w:eastAsia="Calibri" w:hAnsi="Calibri" w:cs="Calibri"/>
           <w:b/>
         </w:rPr>
-        <w:t>EDU</w:t>
-      </w:r>
-      <w:r>
-        <w:rPr>
-          <w:rFonts w:ascii="Calibri" w:eastAsia="Calibri" w:hAnsi="Calibri" w:cs="Calibri"/>
-          <w:b/>
-        </w:rPr>
-        <w:t>CATION</w:t>
+        <w:t>EDUCATION</w:t>
       </w:r>
     </w:p>
     <w:p>
@@ -248,13 +241,7 @@
         <w:rPr>
           <w:rFonts w:ascii="Calibri" w:eastAsia="Calibri" w:hAnsi="Calibri" w:cs="Calibri"/>
         </w:rPr>
-        <w:t xml:space="preserve">Science Peer Tutor </w:t>
-      </w:r>
-      <w:r>
-        <w:rPr>
-          <w:rFonts w:ascii="Calibri" w:eastAsia="Calibri" w:hAnsi="Calibri" w:cs="Calibri"/>
-        </w:rPr>
-        <w:t xml:space="preserve">Award: Kinesiology </w:t>
+        <w:t xml:space="preserve">Science Peer Tutor Award: Kinesiology </w:t>
       </w:r>
       <w:r>
         <w:rPr>
@@ -475,14 +462,7 @@
           <w:rFonts w:ascii="Calibri" w:eastAsia="Calibri" w:hAnsi="Calibri" w:cs="Calibri"/>
           <w:b/>
         </w:rPr>
-        <w:t>ACADEMIC EXPERIE</w:t>
-      </w:r>
-      <w:r>
-        <w:rPr>
-          <w:rFonts w:ascii="Calibri" w:eastAsia="Calibri" w:hAnsi="Calibri" w:cs="Calibri"/>
-          <w:b/>
-        </w:rPr>
-        <w:t>NCE</w:t>
+        <w:t>ACADEMIC EXPERIENCE</w:t>
       </w:r>
     </w:p>
     <w:p>
@@ -551,6 +531,25 @@
         <w:t>Prokudin</w:t>
       </w:r>
       <w:proofErr w:type="spellEnd"/>
+    </w:p>
+    <w:p>
+      <w:pPr>
+        <w:pStyle w:val="ListParagraph"/>
+        <w:numPr>
+          <w:ilvl w:val="0"/>
+          <w:numId w:val="12"/>
+        </w:numPr>
+        <w:spacing w:after="0" w:line="240" w:lineRule="auto"/>
+        <w:rPr>
+          <w:rFonts w:ascii="Calibri" w:eastAsia="Calibri" w:hAnsi="Calibri" w:cs="Calibri"/>
+        </w:rPr>
+      </w:pPr>
+      <w:r>
+        <w:rPr>
+          <w:rFonts w:ascii="Calibri" w:eastAsia="Calibri" w:hAnsi="Calibri" w:cs="Calibri"/>
+        </w:rPr>
+        <w:t>Transverse-momentum-dependent Multiplicities of Charged Hadrons</w:t>
+      </w:r>
     </w:p>
     <w:p>
       <w:pPr>
@@ -666,6 +665,7 @@
           <w:numId w:val="11"/>
         </w:numPr>
         <w:spacing w:after="0" w:line="240" w:lineRule="auto"/>
+        <w:ind w:left="720"/>
         <w:rPr>
           <w:rFonts w:ascii="Calibri" w:eastAsia="Calibri" w:hAnsi="Calibri" w:cs="Calibri"/>
           <w:b/>
@@ -709,14 +709,7 @@
           <w:rFonts w:ascii="Calibri" w:eastAsia="Calibri" w:hAnsi="Calibri" w:cs="Calibri"/>
           <w:b/>
         </w:rPr>
-        <w:t>P</w:t>
-      </w:r>
-      <w:r>
-        <w:rPr>
-          <w:rFonts w:ascii="Calibri" w:eastAsia="Calibri" w:hAnsi="Calibri" w:cs="Calibri"/>
-          <w:b/>
-        </w:rPr>
-        <w:t xml:space="preserve">SU Berks Funded Engineering Research </w:t>
+        <w:t xml:space="preserve">PSU Berks Funded Engineering Research </w:t>
       </w:r>
       <w:r>
         <w:rPr>
@@ -853,13 +846,7 @@
         <w:rPr>
           <w:rFonts w:ascii="Calibri" w:eastAsia="Calibri" w:hAnsi="Calibri" w:cs="Calibri"/>
         </w:rPr>
-        <w:t xml:space="preserve">– </w:t>
-      </w:r>
-      <w:r>
-        <w:rPr>
-          <w:rFonts w:ascii="Calibri" w:eastAsia="Calibri" w:hAnsi="Calibri" w:cs="Calibri"/>
-        </w:rPr>
-        <w:t>A</w:t>
+        <w:t>– A</w:t>
       </w:r>
       <w:r>
         <w:rPr>
@@ -929,13 +916,7 @@
         <w:rPr>
           <w:rFonts w:ascii="Calibri" w:eastAsia="Calibri" w:hAnsi="Calibri" w:cs="Calibri"/>
         </w:rPr>
-        <w:t>Data collection with Pyth</w:t>
-      </w:r>
-      <w:r>
-        <w:rPr>
-          <w:rFonts w:ascii="Calibri" w:eastAsia="Calibri" w:hAnsi="Calibri" w:cs="Calibri"/>
-        </w:rPr>
-        <w:t>on, data integration, analyzation, and visualization with MATLAB.</w:t>
+        <w:t>Data collection with Python, data integration, analyzation, and visualization with MATLAB.</w:t>
       </w:r>
     </w:p>
     <w:p>
@@ -1129,13 +1110,7 @@
         <w:rPr>
           <w:rFonts w:ascii="Calibri" w:eastAsia="Calibri" w:hAnsi="Calibri" w:cs="Calibri"/>
         </w:rPr>
-        <w:t>Data cleaning and exploration with programing language R for statistical modeli</w:t>
-      </w:r>
-      <w:r>
-        <w:rPr>
-          <w:rFonts w:ascii="Calibri" w:eastAsia="Calibri" w:hAnsi="Calibri" w:cs="Calibri"/>
-        </w:rPr>
-        <w:t xml:space="preserve">ng </w:t>
+        <w:t xml:space="preserve">Data cleaning and exploration with programing language R for statistical modeling </w:t>
       </w:r>
       <w:r>
         <w:rPr>
@@ -1146,17 +1121,60 @@
     </w:p>
     <w:p>
       <w:pPr>
-        <w:spacing w:after="0" w:line="240" w:lineRule="auto"/>
-        <w:rPr>
-          <w:rFonts w:ascii="Calibri" w:eastAsia="Calibri" w:hAnsi="Calibri" w:cs="Calibri"/>
-          <w:b/>
-        </w:rPr>
-      </w:pPr>
-      <w:r>
-        <w:rPr>
-          <w:rFonts w:ascii="Calibri" w:eastAsia="Calibri" w:hAnsi="Calibri" w:cs="Calibri"/>
-          <w:b/>
-        </w:rPr>
+        <w:spacing w:after="0"/>
+        <w:rPr>
+          <w:rFonts w:ascii="Calibri" w:eastAsia="Calibri" w:hAnsi="Calibri" w:cs="Calibri"/>
+        </w:rPr>
+      </w:pPr>
+    </w:p>
+    <w:p>
+      <w:pPr>
+        <w:spacing w:after="0"/>
+        <w:rPr>
+          <w:rFonts w:ascii="Calibri" w:eastAsia="Calibri" w:hAnsi="Calibri" w:cs="Calibri"/>
+        </w:rPr>
+      </w:pPr>
+    </w:p>
+    <w:p>
+      <w:pPr>
+        <w:spacing w:after="0"/>
+        <w:rPr>
+          <w:rFonts w:ascii="Calibri" w:eastAsia="Calibri" w:hAnsi="Calibri" w:cs="Calibri"/>
+        </w:rPr>
+      </w:pPr>
+    </w:p>
+    <w:p>
+      <w:pPr>
+        <w:spacing w:after="0"/>
+        <w:rPr>
+          <w:rFonts w:ascii="Calibri" w:eastAsia="Calibri" w:hAnsi="Calibri" w:cs="Calibri"/>
+        </w:rPr>
+      </w:pPr>
+    </w:p>
+    <w:p>
+      <w:pPr>
+        <w:spacing w:after="0"/>
+        <w:rPr>
+          <w:rFonts w:ascii="Calibri" w:eastAsia="Calibri" w:hAnsi="Calibri" w:cs="Calibri"/>
+        </w:rPr>
+      </w:pPr>
+    </w:p>
+    <w:p>
+      <w:pPr>
+        <w:spacing w:after="0" w:line="240" w:lineRule="auto"/>
+        <w:rPr>
+          <w:rFonts w:ascii="Calibri" w:eastAsia="Calibri" w:hAnsi="Calibri" w:cs="Calibri"/>
+          <w:b/>
+        </w:rPr>
+      </w:pPr>
+      <w:bookmarkStart w:id="0" w:name="_GoBack"/>
+      <w:bookmarkEnd w:id="0"/>
+      <w:r>
+        <w:rPr>
+          <w:rFonts w:ascii="Calibri" w:eastAsia="Calibri" w:hAnsi="Calibri" w:cs="Calibri"/>
+          <w:b/>
+        </w:rPr>
+        <w:lastRenderedPageBreak/>
         <w:t xml:space="preserve">PSU Berks Biomechanics Research Internship  </w:t>
       </w:r>
       <w:r>
@@ -1186,14 +1204,7 @@
           <w:rFonts w:ascii="Calibri" w:eastAsia="Calibri" w:hAnsi="Calibri" w:cs="Calibri"/>
           <w:b/>
         </w:rPr>
-        <w:t xml:space="preserve">June 2016 </w:t>
-      </w:r>
-      <w:r>
-        <w:rPr>
-          <w:rFonts w:ascii="Calibri" w:eastAsia="Calibri" w:hAnsi="Calibri" w:cs="Calibri"/>
-          <w:b/>
-        </w:rPr>
-        <w:t>to Present</w:t>
+        <w:t>June 2016 to Present</w:t>
       </w:r>
     </w:p>
     <w:p>
@@ -1267,19 +1278,11 @@
           <w:rFonts w:ascii="Calibri" w:eastAsia="Calibri" w:hAnsi="Calibri" w:cs="Calibri"/>
         </w:rPr>
       </w:pPr>
-      <w:bookmarkStart w:id="0" w:name="_GoBack"/>
-      <w:bookmarkEnd w:id="0"/>
-      <w:r>
-        <w:rPr>
-          <w:rFonts w:ascii="Calibri" w:eastAsia="Calibri" w:hAnsi="Calibri" w:cs="Calibri"/>
-        </w:rPr>
-        <w:t>Fac</w:t>
-      </w:r>
-      <w:r>
-        <w:rPr>
-          <w:rFonts w:ascii="Calibri" w:eastAsia="Calibri" w:hAnsi="Calibri" w:cs="Calibri"/>
-        </w:rPr>
-        <w:t>ulty Adviser: Dr. Allison R Altman-Singles</w:t>
+      <w:r>
+        <w:rPr>
+          <w:rFonts w:ascii="Calibri" w:eastAsia="Calibri" w:hAnsi="Calibri" w:cs="Calibri"/>
+        </w:rPr>
+        <w:t>Faculty Adviser: Dr. Allison R Altman-Singles</w:t>
       </w:r>
     </w:p>
     <w:p>
@@ -1348,13 +1351,7 @@
         <w:rPr>
           <w:rFonts w:ascii="Calibri" w:eastAsia="Calibri" w:hAnsi="Calibri" w:cs="Calibri"/>
         </w:rPr>
-        <w:t>Faculty Advi</w:t>
-      </w:r>
-      <w:r>
-        <w:rPr>
-          <w:rFonts w:ascii="Calibri" w:eastAsia="Calibri" w:hAnsi="Calibri" w:cs="Calibri"/>
-        </w:rPr>
-        <w:t>ser: Dr. Ryan Hassler</w:t>
+        <w:t>Faculty Adviser: Dr. Ryan Hassler</w:t>
       </w:r>
     </w:p>
     <w:p>
@@ -1458,13 +1455,7 @@
         <w:rPr>
           <w:rFonts w:ascii="Calibri" w:eastAsia="Calibri" w:hAnsi="Calibri" w:cs="Calibri"/>
         </w:rPr>
-        <w:t>Faculty Adviser: Dr. Benj</w:t>
-      </w:r>
-      <w:r>
-        <w:rPr>
-          <w:rFonts w:ascii="Calibri" w:eastAsia="Calibri" w:hAnsi="Calibri" w:cs="Calibri"/>
-        </w:rPr>
-        <w:t xml:space="preserve">amin W </w:t>
+        <w:t xml:space="preserve">Faculty Adviser: Dr. Benjamin W </w:t>
       </w:r>
       <w:proofErr w:type="spellStart"/>
       <w:r>
@@ -1608,14 +1599,7 @@
           <w:rFonts w:ascii="Calibri" w:eastAsia="Calibri" w:hAnsi="Calibri" w:cs="Calibri"/>
           <w:b/>
         </w:rPr>
-        <w:t>18th Annual U</w:t>
-      </w:r>
-      <w:r>
-        <w:rPr>
-          <w:rFonts w:ascii="Calibri" w:eastAsia="Calibri" w:hAnsi="Calibri" w:cs="Calibri"/>
-          <w:b/>
-        </w:rPr>
-        <w:t xml:space="preserve">ndergraduate Research &amp; Creativity Conference </w:t>
+        <w:t xml:space="preserve">18th Annual Undergraduate Research &amp; Creativity Conference </w:t>
       </w:r>
       <w:r>
         <w:rPr>
@@ -1675,14 +1659,7 @@
           <w:rFonts w:ascii="Calibri" w:eastAsia="Calibri" w:hAnsi="Calibri" w:cs="Calibri"/>
           <w:b/>
         </w:rPr>
-        <w:t>American</w:t>
-      </w:r>
-      <w:r>
-        <w:rPr>
-          <w:rFonts w:ascii="Calibri" w:eastAsia="Calibri" w:hAnsi="Calibri" w:cs="Calibri"/>
-          <w:b/>
-        </w:rPr>
-        <w:t xml:space="preserve"> Chemical Society (ACS) </w:t>
+        <w:t xml:space="preserve">American Chemical Society (ACS) </w:t>
       </w:r>
       <w:r>
         <w:rPr>
@@ -1717,13 +1694,7 @@
         <w:rPr>
           <w:rFonts w:ascii="Calibri" w:eastAsia="Calibri" w:hAnsi="Calibri" w:cs="Calibri"/>
         </w:rPr>
-        <w:t xml:space="preserve">Poster presentation: Organic Chemistry Predicting </w:t>
-      </w:r>
-      <w:r>
-        <w:rPr>
-          <w:rFonts w:ascii="Calibri" w:eastAsia="Calibri" w:hAnsi="Calibri" w:cs="Calibri"/>
-        </w:rPr>
-        <w:t>Outcomes</w:t>
+        <w:t>Poster presentation: Organic Chemistry Predicting Outcomes</w:t>
       </w:r>
     </w:p>
     <w:p>
@@ -1902,12 +1873,6 @@
           <w:b/>
         </w:rPr>
         <w:tab/>
-      </w:r>
-      <w:r>
-        <w:rPr>
-          <w:rFonts w:ascii="Calibri" w:eastAsia="Calibri" w:hAnsi="Calibri" w:cs="Calibri"/>
-          <w:b/>
-        </w:rPr>
         <w:t xml:space="preserve">            August 2012</w:t>
       </w:r>
     </w:p>
@@ -2142,8 +2107,8 @@
       </w:pPr>
     </w:p>
     <w:sectPr>
-      <w:headerReference w:type="default" r:id="rId8"/>
-      <w:footerReference w:type="default" r:id="rId9"/>
+      <w:headerReference w:type="default" r:id="rId9"/>
+      <w:footerReference w:type="default" r:id="rId10"/>
       <w:pgSz w:w="12240" w:h="15840"/>
       <w:pgMar w:top="1440" w:right="1440" w:bottom="1440" w:left="1440" w:header="720" w:footer="720" w:gutter="0"/>
       <w:cols w:space="720"/>
@@ -2154,7 +2119,7 @@
 </file>
 
 <file path=word/endnotes.xml><?xml version="1.0" encoding="utf-8"?>
-<w:endnotes xmlns:wpc="http://schemas.microsoft.com/office/word/2010/wordprocessingCanvas" xmlns:cx="http://schemas.microsoft.com/office/drawing/2014/chartex" xmlns:cx1="http://schemas.microsoft.com/office/drawing/2015/9/8/chartex" xmlns:mc="http://schemas.openxmlformats.org/markup-compatibility/2006" xmlns:o="urn:schemas-microsoft-com:office:office" xmlns:r="http://schemas.openxmlformats.org/officeDocument/2006/relationships" xmlns:m="http://schemas.openxmlformats.org/officeDocument/2006/math" xmlns:v="urn:schemas-microsoft-com:vml" xmlns:wp14="http://schemas.microsoft.com/office/word/2010/wordprocessingDrawing" xmlns:wp="http://schemas.openxmlformats.org/drawingml/2006/wordprocessingDrawing" xmlns:w10="urn:schemas-microsoft-com:office:word" xmlns:w="http://schemas.openxmlformats.org/wordprocessingml/2006/main" xmlns:w14="http://schemas.microsoft.com/office/word/2010/wordml" xmlns:w15="http://schemas.microsoft.com/office/word/2012/wordml" xmlns:w16se="http://schemas.microsoft.com/office/word/2015/wordml/symex" xmlns:wpg="http://schemas.microsoft.com/office/word/2010/wordprocessingGroup" xmlns:wpi="http://schemas.microsoft.com/office/word/2010/wordprocessingInk" xmlns:wne="http://schemas.microsoft.com/office/word/2006/wordml" xmlns:wps="http://schemas.microsoft.com/office/word/2010/wordprocessingShape" mc:Ignorable="w14 w15 w16se wp14">
+<w:endnotes xmlns:wpc="http://schemas.microsoft.com/office/word/2010/wordprocessingCanvas" xmlns:mc="http://schemas.openxmlformats.org/markup-compatibility/2006" xmlns:o="urn:schemas-microsoft-com:office:office" xmlns:r="http://schemas.openxmlformats.org/officeDocument/2006/relationships" xmlns:m="http://schemas.openxmlformats.org/officeDocument/2006/math" xmlns:v="urn:schemas-microsoft-com:vml" xmlns:wp14="http://schemas.microsoft.com/office/word/2010/wordprocessingDrawing" xmlns:wp="http://schemas.openxmlformats.org/drawingml/2006/wordprocessingDrawing" xmlns:w10="urn:schemas-microsoft-com:office:word" xmlns:w="http://schemas.openxmlformats.org/wordprocessingml/2006/main" xmlns:w14="http://schemas.microsoft.com/office/word/2010/wordml" xmlns:wpg="http://schemas.microsoft.com/office/word/2010/wordprocessingGroup" xmlns:wpi="http://schemas.microsoft.com/office/word/2010/wordprocessingInk" xmlns:wne="http://schemas.microsoft.com/office/word/2006/wordml" xmlns:wps="http://schemas.microsoft.com/office/word/2010/wordprocessingShape" mc:Ignorable="w14 wp14">
   <w:endnote w:type="separator" w:id="-1">
     <w:p>
       <w:pPr>
@@ -2179,7 +2144,7 @@
 </file>
 
 <file path=word/footer1.xml><?xml version="1.0" encoding="utf-8"?>
-<w:ftr xmlns:wpc="http://schemas.microsoft.com/office/word/2010/wordprocessingCanvas" xmlns:cx="http://schemas.microsoft.com/office/drawing/2014/chartex" xmlns:cx1="http://schemas.microsoft.com/office/drawing/2015/9/8/chartex" xmlns:mc="http://schemas.openxmlformats.org/markup-compatibility/2006" xmlns:o="urn:schemas-microsoft-com:office:office" xmlns:r="http://schemas.openxmlformats.org/officeDocument/2006/relationships" xmlns:m="http://schemas.openxmlformats.org/officeDocument/2006/math" xmlns:v="urn:schemas-microsoft-com:vml" xmlns:wp14="http://schemas.microsoft.com/office/word/2010/wordprocessingDrawing" xmlns:wp="http://schemas.openxmlformats.org/drawingml/2006/wordprocessingDrawing" xmlns:w10="urn:schemas-microsoft-com:office:word" xmlns:w="http://schemas.openxmlformats.org/wordprocessingml/2006/main" xmlns:w14="http://schemas.microsoft.com/office/word/2010/wordml" xmlns:w15="http://schemas.microsoft.com/office/word/2012/wordml" xmlns:w16se="http://schemas.microsoft.com/office/word/2015/wordml/symex" xmlns:wpg="http://schemas.microsoft.com/office/word/2010/wordprocessingGroup" xmlns:wpi="http://schemas.microsoft.com/office/word/2010/wordprocessingInk" xmlns:wne="http://schemas.microsoft.com/office/word/2006/wordml" xmlns:wps="http://schemas.microsoft.com/office/word/2010/wordprocessingShape" mc:Ignorable="w14 w15 w16se wp14">
+<w:ftr xmlns:wpc="http://schemas.microsoft.com/office/word/2010/wordprocessingCanvas" xmlns:mc="http://schemas.openxmlformats.org/markup-compatibility/2006" xmlns:o="urn:schemas-microsoft-com:office:office" xmlns:r="http://schemas.openxmlformats.org/officeDocument/2006/relationships" xmlns:m="http://schemas.openxmlformats.org/officeDocument/2006/math" xmlns:v="urn:schemas-microsoft-com:vml" xmlns:wp14="http://schemas.microsoft.com/office/word/2010/wordprocessingDrawing" xmlns:wp="http://schemas.openxmlformats.org/drawingml/2006/wordprocessingDrawing" xmlns:w10="urn:schemas-microsoft-com:office:word" xmlns:w="http://schemas.openxmlformats.org/wordprocessingml/2006/main" xmlns:w14="http://schemas.microsoft.com/office/word/2010/wordml" xmlns:wpg="http://schemas.microsoft.com/office/word/2010/wordprocessingGroup" xmlns:wpi="http://schemas.microsoft.com/office/word/2010/wordprocessingInk" xmlns:wne="http://schemas.microsoft.com/office/word/2006/wordml" xmlns:wps="http://schemas.microsoft.com/office/word/2010/wordprocessingShape" mc:Ignorable="w14 wp14">
   <w:p>
     <w:pPr>
       <w:pStyle w:val="Header"/>
@@ -2222,7 +2187,7 @@
 </file>
 
 <file path=word/footnotes.xml><?xml version="1.0" encoding="utf-8"?>
-<w:footnotes xmlns:wpc="http://schemas.microsoft.com/office/word/2010/wordprocessingCanvas" xmlns:cx="http://schemas.microsoft.com/office/drawing/2014/chartex" xmlns:cx1="http://schemas.microsoft.com/office/drawing/2015/9/8/chartex" xmlns:mc="http://schemas.openxmlformats.org/markup-compatibility/2006" xmlns:o="urn:schemas-microsoft-com:office:office" xmlns:r="http://schemas.openxmlformats.org/officeDocument/2006/relationships" xmlns:m="http://schemas.openxmlformats.org/officeDocument/2006/math" xmlns:v="urn:schemas-microsoft-com:vml" xmlns:wp14="http://schemas.microsoft.com/office/word/2010/wordprocessingDrawing" xmlns:wp="http://schemas.openxmlformats.org/drawingml/2006/wordprocessingDrawing" xmlns:w10="urn:schemas-microsoft-com:office:word" xmlns:w="http://schemas.openxmlformats.org/wordprocessingml/2006/main" xmlns:w14="http://schemas.microsoft.com/office/word/2010/wordml" xmlns:w15="http://schemas.microsoft.com/office/word/2012/wordml" xmlns:w16se="http://schemas.microsoft.com/office/word/2015/wordml/symex" xmlns:wpg="http://schemas.microsoft.com/office/word/2010/wordprocessingGroup" xmlns:wpi="http://schemas.microsoft.com/office/word/2010/wordprocessingInk" xmlns:wne="http://schemas.microsoft.com/office/word/2006/wordml" xmlns:wps="http://schemas.microsoft.com/office/word/2010/wordprocessingShape" mc:Ignorable="w14 w15 w16se wp14">
+<w:footnotes xmlns:wpc="http://schemas.microsoft.com/office/word/2010/wordprocessingCanvas" xmlns:mc="http://schemas.openxmlformats.org/markup-compatibility/2006" xmlns:o="urn:schemas-microsoft-com:office:office" xmlns:r="http://schemas.openxmlformats.org/officeDocument/2006/relationships" xmlns:m="http://schemas.openxmlformats.org/officeDocument/2006/math" xmlns:v="urn:schemas-microsoft-com:vml" xmlns:wp14="http://schemas.microsoft.com/office/word/2010/wordprocessingDrawing" xmlns:wp="http://schemas.openxmlformats.org/drawingml/2006/wordprocessingDrawing" xmlns:w10="urn:schemas-microsoft-com:office:word" xmlns:w="http://schemas.openxmlformats.org/wordprocessingml/2006/main" xmlns:w14="http://schemas.microsoft.com/office/word/2010/wordml" xmlns:wpg="http://schemas.microsoft.com/office/word/2010/wordprocessingGroup" xmlns:wpi="http://schemas.microsoft.com/office/word/2010/wordprocessingInk" xmlns:wne="http://schemas.microsoft.com/office/word/2006/wordml" xmlns:wps="http://schemas.microsoft.com/office/word/2010/wordprocessingShape" mc:Ignorable="w14 wp14">
   <w:footnote w:type="separator" w:id="-1">
     <w:p>
       <w:pPr>
@@ -2247,7 +2212,7 @@
 </file>
 
 <file path=word/header1.xml><?xml version="1.0" encoding="utf-8"?>
-<w:hdr xmlns:wpc="http://schemas.microsoft.com/office/word/2010/wordprocessingCanvas" xmlns:cx="http://schemas.microsoft.com/office/drawing/2014/chartex" xmlns:cx1="http://schemas.microsoft.com/office/drawing/2015/9/8/chartex" xmlns:mc="http://schemas.openxmlformats.org/markup-compatibility/2006" xmlns:o="urn:schemas-microsoft-com:office:office" xmlns:r="http://schemas.openxmlformats.org/officeDocument/2006/relationships" xmlns:m="http://schemas.openxmlformats.org/officeDocument/2006/math" xmlns:v="urn:schemas-microsoft-com:vml" xmlns:wp14="http://schemas.microsoft.com/office/word/2010/wordprocessingDrawing" xmlns:wp="http://schemas.openxmlformats.org/drawingml/2006/wordprocessingDrawing" xmlns:w10="urn:schemas-microsoft-com:office:word" xmlns:w="http://schemas.openxmlformats.org/wordprocessingml/2006/main" xmlns:w14="http://schemas.microsoft.com/office/word/2010/wordml" xmlns:w15="http://schemas.microsoft.com/office/word/2012/wordml" xmlns:w16se="http://schemas.microsoft.com/office/word/2015/wordml/symex" xmlns:wpg="http://schemas.microsoft.com/office/word/2010/wordprocessingGroup" xmlns:wpi="http://schemas.microsoft.com/office/word/2010/wordprocessingInk" xmlns:wne="http://schemas.microsoft.com/office/word/2006/wordml" xmlns:wps="http://schemas.microsoft.com/office/word/2010/wordprocessingShape" mc:Ignorable="w14 w15 w16se wp14">
+<w:hdr xmlns:wpc="http://schemas.microsoft.com/office/word/2010/wordprocessingCanvas" xmlns:mc="http://schemas.openxmlformats.org/markup-compatibility/2006" xmlns:o="urn:schemas-microsoft-com:office:office" xmlns:r="http://schemas.openxmlformats.org/officeDocument/2006/relationships" xmlns:m="http://schemas.openxmlformats.org/officeDocument/2006/math" xmlns:v="urn:schemas-microsoft-com:vml" xmlns:wp14="http://schemas.microsoft.com/office/word/2010/wordprocessingDrawing" xmlns:wp="http://schemas.openxmlformats.org/drawingml/2006/wordprocessingDrawing" xmlns:w10="urn:schemas-microsoft-com:office:word" xmlns:w="http://schemas.openxmlformats.org/wordprocessingml/2006/main" xmlns:w14="http://schemas.microsoft.com/office/word/2010/wordml" xmlns:wpg="http://schemas.microsoft.com/office/word/2010/wordprocessingGroup" xmlns:wpi="http://schemas.microsoft.com/office/word/2010/wordprocessingInk" xmlns:wne="http://schemas.microsoft.com/office/word/2006/wordml" xmlns:wps="http://schemas.microsoft.com/office/word/2010/wordprocessingShape" mc:Ignorable="w14 wp14">
   <w:p>
     <w:pPr>
       <w:pStyle w:val="Header"/>
@@ -2309,8 +2274,8 @@
 </file>
 
 <file path=word/numbering.xml><?xml version="1.0" encoding="utf-8"?>
-<w:numbering xmlns:wpc="http://schemas.microsoft.com/office/word/2010/wordprocessingCanvas" xmlns:cx="http://schemas.microsoft.com/office/drawing/2014/chartex" xmlns:cx1="http://schemas.microsoft.com/office/drawing/2015/9/8/chartex" xmlns:mc="http://schemas.openxmlformats.org/markup-compatibility/2006" xmlns:o="urn:schemas-microsoft-com:office:office" xmlns:r="http://schemas.openxmlformats.org/officeDocument/2006/relationships" xmlns:m="http://schemas.openxmlformats.org/officeDocument/2006/math" xmlns:v="urn:schemas-microsoft-com:vml" xmlns:wp14="http://schemas.microsoft.com/office/word/2010/wordprocessingDrawing" xmlns:wp="http://schemas.openxmlformats.org/drawingml/2006/wordprocessingDrawing" xmlns:w10="urn:schemas-microsoft-com:office:word" xmlns:w="http://schemas.openxmlformats.org/wordprocessingml/2006/main" xmlns:w14="http://schemas.microsoft.com/office/word/2010/wordml" xmlns:w15="http://schemas.microsoft.com/office/word/2012/wordml" xmlns:w16se="http://schemas.microsoft.com/office/word/2015/wordml/symex" xmlns:wpg="http://schemas.microsoft.com/office/word/2010/wordprocessingGroup" xmlns:wpi="http://schemas.microsoft.com/office/word/2010/wordprocessingInk" xmlns:wne="http://schemas.microsoft.com/office/word/2006/wordml" xmlns:wps="http://schemas.microsoft.com/office/word/2010/wordprocessingShape" mc:Ignorable="w14 w15 w16se wp14">
-  <w:abstractNum w:abstractNumId="0" w15:restartNumberingAfterBreak="0">
+<w:numbering xmlns:wpc="http://schemas.microsoft.com/office/word/2010/wordprocessingCanvas" xmlns:mc="http://schemas.openxmlformats.org/markup-compatibility/2006" xmlns:o="urn:schemas-microsoft-com:office:office" xmlns:r="http://schemas.openxmlformats.org/officeDocument/2006/relationships" xmlns:m="http://schemas.openxmlformats.org/officeDocument/2006/math" xmlns:v="urn:schemas-microsoft-com:vml" xmlns:wp14="http://schemas.microsoft.com/office/word/2010/wordprocessingDrawing" xmlns:wp="http://schemas.openxmlformats.org/drawingml/2006/wordprocessingDrawing" xmlns:w10="urn:schemas-microsoft-com:office:word" xmlns:w="http://schemas.openxmlformats.org/wordprocessingml/2006/main" xmlns:w14="http://schemas.microsoft.com/office/word/2010/wordml" xmlns:wpg="http://schemas.microsoft.com/office/word/2010/wordprocessingGroup" xmlns:wpi="http://schemas.microsoft.com/office/word/2010/wordprocessingInk" xmlns:wne="http://schemas.microsoft.com/office/word/2006/wordml" xmlns:wps="http://schemas.microsoft.com/office/word/2010/wordprocessingShape" mc:Ignorable="w14 wp14">
+  <w:abstractNum w:abstractNumId="0">
     <w:nsid w:val="006D7769"/>
     <w:multiLevelType w:val="multilevel"/>
     <w:tmpl w:val="A0D460F8"/>
@@ -2361,7 +2326,7 @@
       <w:lvlJc w:val="left"/>
     </w:lvl>
   </w:abstractNum>
-  <w:abstractNum w:abstractNumId="1" w15:restartNumberingAfterBreak="0">
+  <w:abstractNum w:abstractNumId="1">
     <w:nsid w:val="100F3124"/>
     <w:multiLevelType w:val="multilevel"/>
     <w:tmpl w:val="CE26147A"/>
@@ -2412,7 +2377,7 @@
       <w:lvlJc w:val="left"/>
     </w:lvl>
   </w:abstractNum>
-  <w:abstractNum w:abstractNumId="2" w15:restartNumberingAfterBreak="0">
+  <w:abstractNum w:abstractNumId="2">
     <w:nsid w:val="16CA0B0C"/>
     <w:multiLevelType w:val="multilevel"/>
     <w:tmpl w:val="09B479EA"/>
@@ -2463,7 +2428,7 @@
       <w:lvlJc w:val="left"/>
     </w:lvl>
   </w:abstractNum>
-  <w:abstractNum w:abstractNumId="3" w15:restartNumberingAfterBreak="0">
+  <w:abstractNum w:abstractNumId="3">
     <w:nsid w:val="33CF3798"/>
     <w:multiLevelType w:val="multilevel"/>
     <w:tmpl w:val="0C1857FE"/>
@@ -2514,7 +2479,7 @@
       <w:lvlJc w:val="left"/>
     </w:lvl>
   </w:abstractNum>
-  <w:abstractNum w:abstractNumId="4" w15:restartNumberingAfterBreak="0">
+  <w:abstractNum w:abstractNumId="4">
     <w:nsid w:val="349322A8"/>
     <w:multiLevelType w:val="hybridMultilevel"/>
     <w:tmpl w:val="5F665D5E"/>
@@ -2627,7 +2592,7 @@
       </w:rPr>
     </w:lvl>
   </w:abstractNum>
-  <w:abstractNum w:abstractNumId="5" w15:restartNumberingAfterBreak="0">
+  <w:abstractNum w:abstractNumId="5">
     <w:nsid w:val="35E84255"/>
     <w:multiLevelType w:val="multilevel"/>
     <w:tmpl w:val="01544250"/>
@@ -2678,7 +2643,120 @@
       <w:lvlJc w:val="left"/>
     </w:lvl>
   </w:abstractNum>
-  <w:abstractNum w:abstractNumId="6" w15:restartNumberingAfterBreak="0">
+  <w:abstractNum w:abstractNumId="6">
+    <w:nsid w:val="38A717D8"/>
+    <w:multiLevelType w:val="hybridMultilevel"/>
+    <w:tmpl w:val="FC96A4BA"/>
+    <w:lvl w:ilvl="0" w:tplc="04090001">
+      <w:start w:val="1"/>
+      <w:numFmt w:val="bullet"/>
+      <w:lvlText w:val=""/>
+      <w:lvlJc w:val="left"/>
+      <w:pPr>
+        <w:ind w:left="720" w:hanging="360"/>
+      </w:pPr>
+      <w:rPr>
+        <w:rFonts w:ascii="Symbol" w:hAnsi="Symbol" w:hint="default"/>
+      </w:rPr>
+    </w:lvl>
+    <w:lvl w:ilvl="1" w:tplc="04090003" w:tentative="1">
+      <w:start w:val="1"/>
+      <w:numFmt w:val="bullet"/>
+      <w:lvlText w:val="o"/>
+      <w:lvlJc w:val="left"/>
+      <w:pPr>
+        <w:ind w:left="1440" w:hanging="360"/>
+      </w:pPr>
+      <w:rPr>
+        <w:rFonts w:ascii="Courier New" w:hAnsi="Courier New" w:cs="Courier New" w:hint="default"/>
+      </w:rPr>
+    </w:lvl>
+    <w:lvl w:ilvl="2" w:tplc="04090005" w:tentative="1">
+      <w:start w:val="1"/>
+      <w:numFmt w:val="bullet"/>
+      <w:lvlText w:val=""/>
+      <w:lvlJc w:val="left"/>
+      <w:pPr>
+        <w:ind w:left="2160" w:hanging="360"/>
+      </w:pPr>
+      <w:rPr>
+        <w:rFonts w:ascii="Wingdings" w:hAnsi="Wingdings" w:hint="default"/>
+      </w:rPr>
+    </w:lvl>
+    <w:lvl w:ilvl="3" w:tplc="04090001" w:tentative="1">
+      <w:start w:val="1"/>
+      <w:numFmt w:val="bullet"/>
+      <w:lvlText w:val=""/>
+      <w:lvlJc w:val="left"/>
+      <w:pPr>
+        <w:ind w:left="2880" w:hanging="360"/>
+      </w:pPr>
+      <w:rPr>
+        <w:rFonts w:ascii="Symbol" w:hAnsi="Symbol" w:hint="default"/>
+      </w:rPr>
+    </w:lvl>
+    <w:lvl w:ilvl="4" w:tplc="04090003" w:tentative="1">
+      <w:start w:val="1"/>
+      <w:numFmt w:val="bullet"/>
+      <w:lvlText w:val="o"/>
+      <w:lvlJc w:val="left"/>
+      <w:pPr>
+        <w:ind w:left="3600" w:hanging="360"/>
+      </w:pPr>
+      <w:rPr>
+        <w:rFonts w:ascii="Courier New" w:hAnsi="Courier New" w:cs="Courier New" w:hint="default"/>
+      </w:rPr>
+    </w:lvl>
+    <w:lvl w:ilvl="5" w:tplc="04090005" w:tentative="1">
+      <w:start w:val="1"/>
+      <w:numFmt w:val="bullet"/>
+      <w:lvlText w:val=""/>
+      <w:lvlJc w:val="left"/>
+      <w:pPr>
+        <w:ind w:left="4320" w:hanging="360"/>
+      </w:pPr>
+      <w:rPr>
+        <w:rFonts w:ascii="Wingdings" w:hAnsi="Wingdings" w:hint="default"/>
+      </w:rPr>
+    </w:lvl>
+    <w:lvl w:ilvl="6" w:tplc="04090001" w:tentative="1">
+      <w:start w:val="1"/>
+      <w:numFmt w:val="bullet"/>
+      <w:lvlText w:val=""/>
+      <w:lvlJc w:val="left"/>
+      <w:pPr>
+        <w:ind w:left="5040" w:hanging="360"/>
+      </w:pPr>
+      <w:rPr>
+        <w:rFonts w:ascii="Symbol" w:hAnsi="Symbol" w:hint="default"/>
+      </w:rPr>
+    </w:lvl>
+    <w:lvl w:ilvl="7" w:tplc="04090003" w:tentative="1">
+      <w:start w:val="1"/>
+      <w:numFmt w:val="bullet"/>
+      <w:lvlText w:val="o"/>
+      <w:lvlJc w:val="left"/>
+      <w:pPr>
+        <w:ind w:left="5760" w:hanging="360"/>
+      </w:pPr>
+      <w:rPr>
+        <w:rFonts w:ascii="Courier New" w:hAnsi="Courier New" w:cs="Courier New" w:hint="default"/>
+      </w:rPr>
+    </w:lvl>
+    <w:lvl w:ilvl="8" w:tplc="04090005" w:tentative="1">
+      <w:start w:val="1"/>
+      <w:numFmt w:val="bullet"/>
+      <w:lvlText w:val=""/>
+      <w:lvlJc w:val="left"/>
+      <w:pPr>
+        <w:ind w:left="6480" w:hanging="360"/>
+      </w:pPr>
+      <w:rPr>
+        <w:rFonts w:ascii="Wingdings" w:hAnsi="Wingdings" w:hint="default"/>
+      </w:rPr>
+    </w:lvl>
+  </w:abstractNum>
+  <w:abstractNum w:abstractNumId="7">
     <w:nsid w:val="45EC318F"/>
     <w:multiLevelType w:val="multilevel"/>
     <w:tmpl w:val="EFF299BA"/>
@@ -2729,7 +2807,7 @@
       <w:lvlJc w:val="left"/>
     </w:lvl>
   </w:abstractNum>
-  <w:abstractNum w:abstractNumId="7" w15:restartNumberingAfterBreak="0">
+  <w:abstractNum w:abstractNumId="8">
     <w:nsid w:val="468065FD"/>
     <w:multiLevelType w:val="multilevel"/>
     <w:tmpl w:val="E19808A2"/>
@@ -2780,7 +2858,7 @@
       <w:lvlJc w:val="left"/>
     </w:lvl>
   </w:abstractNum>
-  <w:abstractNum w:abstractNumId="8" w15:restartNumberingAfterBreak="0">
+  <w:abstractNum w:abstractNumId="9">
     <w:nsid w:val="52BF2DB7"/>
     <w:multiLevelType w:val="multilevel"/>
     <w:tmpl w:val="E522028C"/>
@@ -2831,7 +2909,7 @@
       <w:lvlJc w:val="left"/>
     </w:lvl>
   </w:abstractNum>
-  <w:abstractNum w:abstractNumId="9" w15:restartNumberingAfterBreak="0">
+  <w:abstractNum w:abstractNumId="10">
     <w:nsid w:val="78650D00"/>
     <w:multiLevelType w:val="multilevel"/>
     <w:tmpl w:val="FC10819E"/>
@@ -2882,7 +2960,7 @@
       <w:lvlJc w:val="left"/>
     </w:lvl>
   </w:abstractNum>
-  <w:abstractNum w:abstractNumId="10" w15:restartNumberingAfterBreak="0">
+  <w:abstractNum w:abstractNumId="11">
     <w:nsid w:val="7FD313EC"/>
     <w:multiLevelType w:val="multilevel"/>
     <w:tmpl w:val="0540EB26"/>
@@ -2937,7 +3015,7 @@
     <w:abstractNumId w:val="3"/>
   </w:num>
   <w:num w:numId="2">
-    <w:abstractNumId w:val="7"/>
+    <w:abstractNumId w:val="8"/>
   </w:num>
   <w:num w:numId="3">
     <w:abstractNumId w:val="5"/>
@@ -2946,19 +3024,19 @@
     <w:abstractNumId w:val="2"/>
   </w:num>
   <w:num w:numId="5">
-    <w:abstractNumId w:val="8"/>
+    <w:abstractNumId w:val="9"/>
   </w:num>
   <w:num w:numId="6">
-    <w:abstractNumId w:val="10"/>
+    <w:abstractNumId w:val="11"/>
   </w:num>
   <w:num w:numId="7">
-    <w:abstractNumId w:val="9"/>
+    <w:abstractNumId w:val="10"/>
   </w:num>
   <w:num w:numId="8">
     <w:abstractNumId w:val="1"/>
   </w:num>
   <w:num w:numId="9">
-    <w:abstractNumId w:val="6"/>
+    <w:abstractNumId w:val="7"/>
   </w:num>
   <w:num w:numId="10">
     <w:abstractNumId w:val="0"/>
@@ -2966,11 +3044,14 @@
   <w:num w:numId="11">
     <w:abstractNumId w:val="4"/>
   </w:num>
+  <w:num w:numId="12">
+    <w:abstractNumId w:val="6"/>
+  </w:num>
 </w:numbering>
 </file>
 
 <file path=word/styles.xml><?xml version="1.0" encoding="utf-8"?>
-<w:styles xmlns:mc="http://schemas.openxmlformats.org/markup-compatibility/2006" xmlns:r="http://schemas.openxmlformats.org/officeDocument/2006/relationships" xmlns:w="http://schemas.openxmlformats.org/wordprocessingml/2006/main" xmlns:w14="http://schemas.microsoft.com/office/word/2010/wordml" xmlns:w15="http://schemas.microsoft.com/office/word/2012/wordml" xmlns:w16se="http://schemas.microsoft.com/office/word/2015/wordml/symex" mc:Ignorable="w14 w15 w16se">
+<w:styles xmlns:mc="http://schemas.openxmlformats.org/markup-compatibility/2006" xmlns:r="http://schemas.openxmlformats.org/officeDocument/2006/relationships" xmlns:w="http://schemas.openxmlformats.org/wordprocessingml/2006/main" xmlns:w14="http://schemas.microsoft.com/office/word/2010/wordml" mc:Ignorable="w14">
   <w:docDefaults>
     <w:rPrDefault>
       <w:rPr>
@@ -2986,378 +3067,144 @@
       </w:pPr>
     </w:pPrDefault>
   </w:docDefaults>
-  <w:latentStyles w:defLockedState="0" w:defUIPriority="99" w:defSemiHidden="0" w:defUnhideWhenUsed="0" w:defQFormat="0" w:count="371">
-    <w:lsdException w:name="Normal" w:uiPriority="0" w:qFormat="1"/>
-    <w:lsdException w:name="heading 1" w:uiPriority="9" w:qFormat="1"/>
-    <w:lsdException w:name="heading 2" w:semiHidden="1" w:uiPriority="9" w:unhideWhenUsed="1" w:qFormat="1"/>
-    <w:lsdException w:name="heading 3" w:semiHidden="1" w:uiPriority="9" w:unhideWhenUsed="1" w:qFormat="1"/>
-    <w:lsdException w:name="heading 4" w:semiHidden="1" w:uiPriority="9" w:unhideWhenUsed="1" w:qFormat="1"/>
-    <w:lsdException w:name="heading 5" w:semiHidden="1" w:uiPriority="9" w:unhideWhenUsed="1" w:qFormat="1"/>
-    <w:lsdException w:name="heading 6" w:semiHidden="1" w:uiPriority="9" w:unhideWhenUsed="1" w:qFormat="1"/>
-    <w:lsdException w:name="heading 7" w:semiHidden="1" w:uiPriority="9" w:unhideWhenUsed="1" w:qFormat="1"/>
-    <w:lsdException w:name="heading 8" w:semiHidden="1" w:uiPriority="9" w:unhideWhenUsed="1" w:qFormat="1"/>
-    <w:lsdException w:name="heading 9" w:semiHidden="1" w:uiPriority="9" w:unhideWhenUsed="1" w:qFormat="1"/>
-    <w:lsdException w:name="index 1" w:semiHidden="1" w:unhideWhenUsed="1"/>
-    <w:lsdException w:name="index 2" w:semiHidden="1" w:unhideWhenUsed="1"/>
-    <w:lsdException w:name="index 3" w:semiHidden="1" w:unhideWhenUsed="1"/>
-    <w:lsdException w:name="index 4" w:semiHidden="1" w:unhideWhenUsed="1"/>
-    <w:lsdException w:name="index 5" w:semiHidden="1" w:unhideWhenUsed="1"/>
-    <w:lsdException w:name="index 6" w:semiHidden="1" w:unhideWhenUsed="1"/>
-    <w:lsdException w:name="index 7" w:semiHidden="1" w:unhideWhenUsed="1"/>
-    <w:lsdException w:name="index 8" w:semiHidden="1" w:unhideWhenUsed="1"/>
-    <w:lsdException w:name="index 9" w:semiHidden="1" w:unhideWhenUsed="1"/>
-    <w:lsdException w:name="toc 1" w:semiHidden="1" w:uiPriority="39" w:unhideWhenUsed="1"/>
-    <w:lsdException w:name="toc 2" w:semiHidden="1" w:uiPriority="39" w:unhideWhenUsed="1"/>
-    <w:lsdException w:name="toc 3" w:semiHidden="1" w:uiPriority="39" w:unhideWhenUsed="1"/>
-    <w:lsdException w:name="toc 4" w:semiHidden="1" w:uiPriority="39" w:unhideWhenUsed="1"/>
-    <w:lsdException w:name="toc 5" w:semiHidden="1" w:uiPriority="39" w:unhideWhenUsed="1"/>
-    <w:lsdException w:name="toc 6" w:semiHidden="1" w:uiPriority="39" w:unhideWhenUsed="1"/>
-    <w:lsdException w:name="toc 7" w:semiHidden="1" w:uiPriority="39" w:unhideWhenUsed="1"/>
-    <w:lsdException w:name="toc 8" w:semiHidden="1" w:uiPriority="39" w:unhideWhenUsed="1"/>
-    <w:lsdException w:name="toc 9" w:semiHidden="1" w:uiPriority="39" w:unhideWhenUsed="1"/>
-    <w:lsdException w:name="Normal Indent" w:semiHidden="1" w:unhideWhenUsed="1"/>
-    <w:lsdException w:name="footnote text" w:semiHidden="1" w:unhideWhenUsed="1"/>
-    <w:lsdException w:name="annotation text" w:semiHidden="1" w:unhideWhenUsed="1"/>
-    <w:lsdException w:name="header" w:semiHidden="1" w:unhideWhenUsed="1"/>
-    <w:lsdException w:name="footer" w:semiHidden="1" w:unhideWhenUsed="1"/>
-    <w:lsdException w:name="index heading" w:semiHidden="1" w:unhideWhenUsed="1"/>
-    <w:lsdException w:name="caption" w:semiHidden="1" w:uiPriority="35" w:unhideWhenUsed="1" w:qFormat="1"/>
-    <w:lsdException w:name="table of figures" w:semiHidden="1" w:unhideWhenUsed="1"/>
-    <w:lsdException w:name="envelope address" w:semiHidden="1" w:unhideWhenUsed="1"/>
-    <w:lsdException w:name="envelope return" w:semiHidden="1" w:unhideWhenUsed="1"/>
-    <w:lsdException w:name="footnote reference" w:semiHidden="1" w:unhideWhenUsed="1"/>
-    <w:lsdException w:name="annotation reference" w:semiHidden="1" w:unhideWhenUsed="1"/>
-    <w:lsdException w:name="line number" w:semiHidden="1" w:unhideWhenUsed="1"/>
-    <w:lsdException w:name="page number" w:semiHidden="1" w:unhideWhenUsed="1"/>
-    <w:lsdException w:name="endnote reference" w:semiHidden="1" w:unhideWhenUsed="1"/>
-    <w:lsdException w:name="endnote text" w:semiHidden="1" w:unhideWhenUsed="1"/>
-    <w:lsdException w:name="table of authorities" w:semiHidden="1" w:unhideWhenUsed="1"/>
-    <w:lsdException w:name="macro" w:semiHidden="1" w:unhideWhenUsed="1"/>
-    <w:lsdException w:name="toa heading" w:semiHidden="1" w:unhideWhenUsed="1"/>
-    <w:lsdException w:name="List" w:semiHidden="1" w:unhideWhenUsed="1"/>
-    <w:lsdException w:name="List Bullet" w:semiHidden="1" w:unhideWhenUsed="1"/>
-    <w:lsdException w:name="List Number" w:semiHidden="1" w:unhideWhenUsed="1"/>
-    <w:lsdException w:name="List 2" w:semiHidden="1" w:unhideWhenUsed="1"/>
-    <w:lsdException w:name="List 3" w:semiHidden="1" w:unhideWhenUsed="1"/>
-    <w:lsdException w:name="List 4" w:semiHidden="1" w:unhideWhenUsed="1"/>
-    <w:lsdException w:name="List 5" w:semiHidden="1" w:unhideWhenUsed="1"/>
-    <w:lsdException w:name="List Bullet 2" w:semiHidden="1" w:unhideWhenUsed="1"/>
-    <w:lsdException w:name="List Bullet 3" w:semiHidden="1" w:unhideWhenUsed="1"/>
-    <w:lsdException w:name="List Bullet 4" w:semiHidden="1" w:unhideWhenUsed="1"/>
-    <w:lsdException w:name="List Bullet 5" w:semiHidden="1" w:unhideWhenUsed="1"/>
-    <w:lsdException w:name="List Number 2" w:semiHidden="1" w:unhideWhenUsed="1"/>
-    <w:lsdException w:name="List Number 3" w:semiHidden="1" w:unhideWhenUsed="1"/>
-    <w:lsdException w:name="List Number 4" w:semiHidden="1" w:unhideWhenUsed="1"/>
-    <w:lsdException w:name="List Number 5" w:semiHidden="1" w:unhideWhenUsed="1"/>
-    <w:lsdException w:name="Title" w:uiPriority="10" w:qFormat="1"/>
-    <w:lsdException w:name="Closing" w:semiHidden="1" w:unhideWhenUsed="1"/>
-    <w:lsdException w:name="Signature" w:semiHidden="1" w:unhideWhenUsed="1"/>
-    <w:lsdException w:name="Default Paragraph Font" w:semiHidden="1" w:uiPriority="1" w:unhideWhenUsed="1"/>
-    <w:lsdException w:name="Body Text" w:semiHidden="1" w:unhideWhenUsed="1"/>
-    <w:lsdException w:name="Body Text Indent" w:semiHidden="1" w:unhideWhenUsed="1"/>
-    <w:lsdException w:name="List Continue" w:semiHidden="1" w:unhideWhenUsed="1"/>
-    <w:lsdException w:name="List Continue 2" w:semiHidden="1" w:unhideWhenUsed="1"/>
-    <w:lsdException w:name="List Continue 3" w:semiHidden="1" w:unhideWhenUsed="1"/>
-    <w:lsdException w:name="List Continue 4" w:semiHidden="1" w:unhideWhenUsed="1"/>
-    <w:lsdException w:name="List Continue 5" w:semiHidden="1" w:unhideWhenUsed="1"/>
-    <w:lsdException w:name="Message Header" w:semiHidden="1" w:unhideWhenUsed="1"/>
-    <w:lsdException w:name="Subtitle" w:uiPriority="11" w:qFormat="1"/>
-    <w:lsdException w:name="Salutation" w:semiHidden="1" w:unhideWhenUsed="1"/>
-    <w:lsdException w:name="Date" w:semiHidden="1" w:unhideWhenUsed="1"/>
-    <w:lsdException w:name="Body Text First Indent" w:semiHidden="1" w:unhideWhenUsed="1"/>
-    <w:lsdException w:name="Body Text First Indent 2" w:semiHidden="1" w:unhideWhenUsed="1"/>
-    <w:lsdException w:name="Note Heading" w:semiHidden="1" w:unhideWhenUsed="1"/>
-    <w:lsdException w:name="Body Text 2" w:semiHidden="1" w:unhideWhenUsed="1"/>
-    <w:lsdException w:name="Body Text 3" w:semiHidden="1" w:unhideWhenUsed="1"/>
-    <w:lsdException w:name="Body Text Indent 2" w:semiHidden="1" w:unhideWhenUsed="1"/>
-    <w:lsdException w:name="Body Text Indent 3" w:semiHidden="1" w:unhideWhenUsed="1"/>
-    <w:lsdException w:name="Block Text" w:semiHidden="1" w:unhideWhenUsed="1"/>
-    <w:lsdException w:name="Hyperlink" w:semiHidden="1" w:unhideWhenUsed="1"/>
-    <w:lsdException w:name="FollowedHyperlink" w:semiHidden="1" w:unhideWhenUsed="1"/>
-    <w:lsdException w:name="Strong" w:uiPriority="22" w:qFormat="1"/>
-    <w:lsdException w:name="Emphasis" w:uiPriority="20" w:qFormat="1"/>
-    <w:lsdException w:name="Document Map" w:semiHidden="1" w:unhideWhenUsed="1"/>
-    <w:lsdException w:name="Plain Text" w:semiHidden="1" w:unhideWhenUsed="1"/>
-    <w:lsdException w:name="E-mail Signature" w:semiHidden="1" w:unhideWhenUsed="1"/>
-    <w:lsdException w:name="HTML Top of Form" w:semiHidden="1" w:unhideWhenUsed="1"/>
-    <w:lsdException w:name="HTML Bottom of Form" w:semiHidden="1" w:unhideWhenUsed="1"/>
-    <w:lsdException w:name="Normal (Web)" w:semiHidden="1" w:unhideWhenUsed="1"/>
-    <w:lsdException w:name="HTML Acronym" w:semiHidden="1" w:unhideWhenUsed="1"/>
-    <w:lsdException w:name="HTML Address" w:semiHidden="1" w:unhideWhenUsed="1"/>
-    <w:lsdException w:name="HTML Cite" w:semiHidden="1" w:unhideWhenUsed="1"/>
-    <w:lsdException w:name="HTML Code" w:semiHidden="1" w:unhideWhenUsed="1"/>
-    <w:lsdException w:name="HTML Definition" w:semiHidden="1" w:unhideWhenUsed="1"/>
-    <w:lsdException w:name="HTML Keyboard" w:semiHidden="1" w:unhideWhenUsed="1"/>
-    <w:lsdException w:name="HTML Preformatted" w:semiHidden="1" w:unhideWhenUsed="1"/>
-    <w:lsdException w:name="HTML Sample" w:semiHidden="1" w:unhideWhenUsed="1"/>
-    <w:lsdException w:name="HTML Typewriter" w:semiHidden="1" w:unhideWhenUsed="1"/>
-    <w:lsdException w:name="HTML Variable" w:semiHidden="1" w:unhideWhenUsed="1"/>
-    <w:lsdException w:name="Normal Table" w:semiHidden="1" w:unhideWhenUsed="1"/>
-    <w:lsdException w:name="annotation subject" w:semiHidden="1" w:unhideWhenUsed="1"/>
-    <w:lsdException w:name="No List" w:semiHidden="1" w:unhideWhenUsed="1"/>
-    <w:lsdException w:name="Outline List 1" w:semiHidden="1" w:unhideWhenUsed="1"/>
-    <w:lsdException w:name="Outline List 2" w:semiHidden="1" w:unhideWhenUsed="1"/>
-    <w:lsdException w:name="Outline List 3" w:semiHidden="1" w:unhideWhenUsed="1"/>
-    <w:lsdException w:name="Table Simple 1" w:semiHidden="1" w:unhideWhenUsed="1"/>
-    <w:lsdException w:name="Table Simple 2" w:semiHidden="1" w:unhideWhenUsed="1"/>
-    <w:lsdException w:name="Table Simple 3" w:semiHidden="1" w:unhideWhenUsed="1"/>
-    <w:lsdException w:name="Table Classic 1" w:semiHidden="1" w:unhideWhenUsed="1"/>
-    <w:lsdException w:name="Table Classic 2" w:semiHidden="1" w:unhideWhenUsed="1"/>
-    <w:lsdException w:name="Table Classic 3" w:semiHidden="1" w:unhideWhenUsed="1"/>
-    <w:lsdException w:name="Table Classic 4" w:semiHidden="1" w:unhideWhenUsed="1"/>
-    <w:lsdException w:name="Table Colorful 1" w:semiHidden="1" w:unhideWhenUsed="1"/>
-    <w:lsdException w:name="Table Colorful 2" w:semiHidden="1" w:unhideWhenUsed="1"/>
-    <w:lsdException w:name="Table Colorful 3" w:semiHidden="1" w:unhideWhenUsed="1"/>
-    <w:lsdException w:name="Table Columns 1" w:semiHidden="1" w:unhideWhenUsed="1"/>
-    <w:lsdException w:name="Table Columns 2" w:semiHidden="1" w:unhideWhenUsed="1"/>
-    <w:lsdException w:name="Table Columns 3" w:semiHidden="1" w:unhideWhenUsed="1"/>
-    <w:lsdException w:name="Table Columns 4" w:semiHidden="1" w:unhideWhenUsed="1"/>
-    <w:lsdException w:name="Table Columns 5" w:semiHidden="1" w:unhideWhenUsed="1"/>
-    <w:lsdException w:name="Table Grid 1" w:semiHidden="1" w:unhideWhenUsed="1"/>
-    <w:lsdException w:name="Table Grid 2" w:semiHidden="1" w:unhideWhenUsed="1"/>
-    <w:lsdException w:name="Table Grid 3" w:semiHidden="1" w:unhideWhenUsed="1"/>
-    <w:lsdException w:name="Table Grid 4" w:semiHidden="1" w:unhideWhenUsed="1"/>
-    <w:lsdException w:name="Table Grid 5" w:semiHidden="1" w:unhideWhenUsed="1"/>
-    <w:lsdException w:name="Table Grid 6" w:semiHidden="1" w:unhideWhenUsed="1"/>
-    <w:lsdException w:name="Table Grid 7" w:semiHidden="1" w:unhideWhenUsed="1"/>
-    <w:lsdException w:name="Table Grid 8" w:semiHidden="1" w:unhideWhenUsed="1"/>
-    <w:lsdException w:name="Table List 1" w:semiHidden="1" w:unhideWhenUsed="1"/>
-    <w:lsdException w:name="Table List 2" w:semiHidden="1" w:unhideWhenUsed="1"/>
-    <w:lsdException w:name="Table List 3" w:semiHidden="1" w:unhideWhenUsed="1"/>
-    <w:lsdException w:name="Table List 4" w:semiHidden="1" w:unhideWhenUsed="1"/>
-    <w:lsdException w:name="Table List 5" w:semiHidden="1" w:unhideWhenUsed="1"/>
-    <w:lsdException w:name="Table List 6" w:semiHidden="1" w:unhideWhenUsed="1"/>
-    <w:lsdException w:name="Table List 7" w:semiHidden="1" w:unhideWhenUsed="1"/>
-    <w:lsdException w:name="Table List 8" w:semiHidden="1" w:unhideWhenUsed="1"/>
-    <w:lsdException w:name="Table 3D effects 1" w:semiHidden="1" w:unhideWhenUsed="1"/>
-    <w:lsdException w:name="Table 3D effects 2" w:semiHidden="1" w:unhideWhenUsed="1"/>
-    <w:lsdException w:name="Table 3D effects 3" w:semiHidden="1" w:unhideWhenUsed="1"/>
-    <w:lsdException w:name="Table Contemporary" w:semiHidden="1" w:unhideWhenUsed="1"/>
-    <w:lsdException w:name="Table Elegant" w:semiHidden="1" w:unhideWhenUsed="1"/>
-    <w:lsdException w:name="Table Professional" w:semiHidden="1" w:unhideWhenUsed="1"/>
-    <w:lsdException w:name="Table Subtle 1" w:semiHidden="1" w:unhideWhenUsed="1"/>
-    <w:lsdException w:name="Table Subtle 2" w:semiHidden="1" w:unhideWhenUsed="1"/>
-    <w:lsdException w:name="Table Web 1" w:semiHidden="1" w:unhideWhenUsed="1"/>
-    <w:lsdException w:name="Table Web 2" w:semiHidden="1" w:unhideWhenUsed="1"/>
-    <w:lsdException w:name="Table Web 3" w:semiHidden="1" w:unhideWhenUsed="1"/>
-    <w:lsdException w:name="Balloon Text" w:semiHidden="1" w:unhideWhenUsed="1"/>
-    <w:lsdException w:name="Table Grid" w:uiPriority="39"/>
-    <w:lsdException w:name="Table Theme" w:semiHidden="1" w:unhideWhenUsed="1"/>
-    <w:lsdException w:name="Placeholder Text" w:semiHidden="1"/>
-    <w:lsdException w:name="No Spacing" w:uiPriority="1" w:qFormat="1"/>
-    <w:lsdException w:name="Light Shading" w:uiPriority="60"/>
-    <w:lsdException w:name="Light List" w:uiPriority="61"/>
-    <w:lsdException w:name="Light Grid" w:uiPriority="62"/>
-    <w:lsdException w:name="Medium Shading 1" w:uiPriority="63"/>
-    <w:lsdException w:name="Medium Shading 2" w:uiPriority="64"/>
-    <w:lsdException w:name="Medium List 1" w:uiPriority="65"/>
-    <w:lsdException w:name="Medium List 2" w:uiPriority="66"/>
-    <w:lsdException w:name="Medium Grid 1" w:uiPriority="67"/>
-    <w:lsdException w:name="Medium Grid 2" w:uiPriority="68"/>
-    <w:lsdException w:name="Medium Grid 3" w:uiPriority="69"/>
-    <w:lsdException w:name="Dark List" w:uiPriority="70"/>
-    <w:lsdException w:name="Colorful Shading" w:uiPriority="71"/>
-    <w:lsdException w:name="Colorful List" w:uiPriority="72"/>
-    <w:lsdException w:name="Colorful Grid" w:uiPriority="73"/>
-    <w:lsdException w:name="Light Shading Accent 1" w:uiPriority="60"/>
-    <w:lsdException w:name="Light List Accent 1" w:uiPriority="61"/>
-    <w:lsdException w:name="Light Grid Accent 1" w:uiPriority="62"/>
-    <w:lsdException w:name="Medium Shading 1 Accent 1" w:uiPriority="63"/>
-    <w:lsdException w:name="Medium Shading 2 Accent 1" w:uiPriority="64"/>
-    <w:lsdException w:name="Medium List 1 Accent 1" w:uiPriority="65"/>
-    <w:lsdException w:name="Revision" w:semiHidden="1"/>
-    <w:lsdException w:name="List Paragraph" w:uiPriority="34" w:qFormat="1"/>
-    <w:lsdException w:name="Quote" w:uiPriority="29" w:qFormat="1"/>
-    <w:lsdException w:name="Intense Quote" w:uiPriority="30" w:qFormat="1"/>
-    <w:lsdException w:name="Medium List 2 Accent 1" w:uiPriority="66"/>
-    <w:lsdException w:name="Medium Grid 1 Accent 1" w:uiPriority="67"/>
-    <w:lsdException w:name="Medium Grid 2 Accent 1" w:uiPriority="68"/>
-    <w:lsdException w:name="Medium Grid 3 Accent 1" w:uiPriority="69"/>
-    <w:lsdException w:name="Dark List Accent 1" w:uiPriority="70"/>
-    <w:lsdException w:name="Colorful Shading Accent 1" w:uiPriority="71"/>
-    <w:lsdException w:name="Colorful List Accent 1" w:uiPriority="72"/>
-    <w:lsdException w:name="Colorful Grid Accent 1" w:uiPriority="73"/>
-    <w:lsdException w:name="Light Shading Accent 2" w:uiPriority="60"/>
-    <w:lsdException w:name="Light List Accent 2" w:uiPriority="61"/>
-    <w:lsdException w:name="Light Grid Accent 2" w:uiPriority="62"/>
-    <w:lsdException w:name="Medium Shading 1 Accent 2" w:uiPriority="63"/>
-    <w:lsdException w:name="Medium Shading 2 Accent 2" w:uiPriority="64"/>
-    <w:lsdException w:name="Medium List 1 Accent 2" w:uiPriority="65"/>
-    <w:lsdException w:name="Medium List 2 Accent 2" w:uiPriority="66"/>
-    <w:lsdException w:name="Medium Grid 1 Accent 2" w:uiPriority="67"/>
-    <w:lsdException w:name="Medium Grid 2 Accent 2" w:uiPriority="68"/>
-    <w:lsdException w:name="Medium Grid 3 Accent 2" w:uiPriority="69"/>
-    <w:lsdException w:name="Dark List Accent 2" w:uiPriority="70"/>
-    <w:lsdException w:name="Colorful Shading Accent 2" w:uiPriority="71"/>
-    <w:lsdException w:name="Colorful List Accent 2" w:uiPriority="72"/>
-    <w:lsdException w:name="Colorful Grid Accent 2" w:uiPriority="73"/>
-    <w:lsdException w:name="Light Shading Accent 3" w:uiPriority="60"/>
-    <w:lsdException w:name="Light List Accent 3" w:uiPriority="61"/>
-    <w:lsdException w:name="Light Grid Accent 3" w:uiPriority="62"/>
-    <w:lsdException w:name="Medium Shading 1 Accent 3" w:uiPriority="63"/>
-    <w:lsdException w:name="Medium Shading 2 Accent 3" w:uiPriority="64"/>
-    <w:lsdException w:name="Medium List 1 Accent 3" w:uiPriority="65"/>
-    <w:lsdException w:name="Medium List 2 Accent 3" w:uiPriority="66"/>
-    <w:lsdException w:name="Medium Grid 1 Accent 3" w:uiPriority="67"/>
-    <w:lsdException w:name="Medium Grid 2 Accent 3" w:uiPriority="68"/>
-    <w:lsdException w:name="Medium Grid 3 Accent 3" w:uiPriority="69"/>
-    <w:lsdException w:name="Dark List Accent 3" w:uiPriority="70"/>
-    <w:lsdException w:name="Colorful Shading Accent 3" w:uiPriority="71"/>
-    <w:lsdException w:name="Colorful List Accent 3" w:uiPriority="72"/>
-    <w:lsdException w:name="Colorful Grid Accent 3" w:uiPriority="73"/>
-    <w:lsdException w:name="Light Shading Accent 4" w:uiPriority="60"/>
-    <w:lsdException w:name="Light List Accent 4" w:uiPriority="61"/>
-    <w:lsdException w:name="Light Grid Accent 4" w:uiPriority="62"/>
-    <w:lsdException w:name="Medium Shading 1 Accent 4" w:uiPriority="63"/>
-    <w:lsdException w:name="Medium Shading 2 Accent 4" w:uiPriority="64"/>
-    <w:lsdException w:name="Medium List 1 Accent 4" w:uiPriority="65"/>
-    <w:lsdException w:name="Medium List 2 Accent 4" w:uiPriority="66"/>
-    <w:lsdException w:name="Medium Grid 1 Accent 4" w:uiPriority="67"/>
-    <w:lsdException w:name="Medium Grid 2 Accent 4" w:uiPriority="68"/>
-    <w:lsdException w:name="Medium Grid 3 Accent 4" w:uiPriority="69"/>
-    <w:lsdException w:name="Dark List Accent 4" w:uiPriority="70"/>
-    <w:lsdException w:name="Colorful Shading Accent 4" w:uiPriority="71"/>
-    <w:lsdException w:name="Colorful List Accent 4" w:uiPriority="72"/>
-    <w:lsdException w:name="Colorful Grid Accent 4" w:uiPriority="73"/>
-    <w:lsdException w:name="Light Shading Accent 5" w:uiPriority="60"/>
-    <w:lsdException w:name="Light List Accent 5" w:uiPriority="61"/>
-    <w:lsdException w:name="Light Grid Accent 5" w:uiPriority="62"/>
-    <w:lsdException w:name="Medium Shading 1 Accent 5" w:uiPriority="63"/>
-    <w:lsdException w:name="Medium Shading 2 Accent 5" w:uiPriority="64"/>
-    <w:lsdException w:name="Medium List 1 Accent 5" w:uiPriority="65"/>
-    <w:lsdException w:name="Medium List 2 Accent 5" w:uiPriority="66"/>
-    <w:lsdException w:name="Medium Grid 1 Accent 5" w:uiPriority="67"/>
-    <w:lsdException w:name="Medium Grid 2 Accent 5" w:uiPriority="68"/>
-    <w:lsdException w:name="Medium Grid 3 Accent 5" w:uiPriority="69"/>
-    <w:lsdException w:name="Dark List Accent 5" w:uiPriority="70"/>
-    <w:lsdException w:name="Colorful Shading Accent 5" w:uiPriority="71"/>
-    <w:lsdException w:name="Colorful List Accent 5" w:uiPriority="72"/>
-    <w:lsdException w:name="Colorful Grid Accent 5" w:uiPriority="73"/>
-    <w:lsdException w:name="Light Shading Accent 6" w:uiPriority="60"/>
-    <w:lsdException w:name="Light List Accent 6" w:uiPriority="61"/>
-    <w:lsdException w:name="Light Grid Accent 6" w:uiPriority="62"/>
-    <w:lsdException w:name="Medium Shading 1 Accent 6" w:uiPriority="63"/>
-    <w:lsdException w:name="Medium Shading 2 Accent 6" w:uiPriority="64"/>
-    <w:lsdException w:name="Medium List 1 Accent 6" w:uiPriority="65"/>
-    <w:lsdException w:name="Medium List 2 Accent 6" w:uiPriority="66"/>
-    <w:lsdException w:name="Medium Grid 1 Accent 6" w:uiPriority="67"/>
-    <w:lsdException w:name="Medium Grid 2 Accent 6" w:uiPriority="68"/>
-    <w:lsdException w:name="Medium Grid 3 Accent 6" w:uiPriority="69"/>
-    <w:lsdException w:name="Dark List Accent 6" w:uiPriority="70"/>
-    <w:lsdException w:name="Colorful Shading Accent 6" w:uiPriority="71"/>
-    <w:lsdException w:name="Colorful List Accent 6" w:uiPriority="72"/>
-    <w:lsdException w:name="Colorful Grid Accent 6" w:uiPriority="73"/>
-    <w:lsdException w:name="Subtle Emphasis" w:uiPriority="19" w:qFormat="1"/>
-    <w:lsdException w:name="Intense Emphasis" w:uiPriority="21" w:qFormat="1"/>
-    <w:lsdException w:name="Subtle Reference" w:uiPriority="31" w:qFormat="1"/>
-    <w:lsdException w:name="Intense Reference" w:uiPriority="32" w:qFormat="1"/>
-    <w:lsdException w:name="Book Title" w:uiPriority="33" w:qFormat="1"/>
-    <w:lsdException w:name="Bibliography" w:semiHidden="1" w:uiPriority="37" w:unhideWhenUsed="1"/>
-    <w:lsdException w:name="TOC Heading" w:semiHidden="1" w:uiPriority="39" w:unhideWhenUsed="1" w:qFormat="1"/>
-    <w:lsdException w:name="Plain Table 1" w:uiPriority="41"/>
-    <w:lsdException w:name="Plain Table 2" w:uiPriority="42"/>
-    <w:lsdException w:name="Plain Table 3" w:uiPriority="43"/>
-    <w:lsdException w:name="Plain Table 4" w:uiPriority="44"/>
-    <w:lsdException w:name="Plain Table 5" w:uiPriority="45"/>
-    <w:lsdException w:name="Grid Table Light" w:uiPriority="40"/>
-    <w:lsdException w:name="Grid Table 1 Light" w:uiPriority="46"/>
-    <w:lsdException w:name="Grid Table 2" w:uiPriority="47"/>
-    <w:lsdException w:name="Grid Table 3" w:uiPriority="48"/>
-    <w:lsdException w:name="Grid Table 4" w:uiPriority="49"/>
-    <w:lsdException w:name="Grid Table 5 Dark" w:uiPriority="50"/>
-    <w:lsdException w:name="Grid Table 6 Colorful" w:uiPriority="51"/>
-    <w:lsdException w:name="Grid Table 7 Colorful" w:uiPriority="52"/>
-    <w:lsdException w:name="Grid Table 1 Light Accent 1" w:uiPriority="46"/>
-    <w:lsdException w:name="Grid Table 2 Accent 1" w:uiPriority="47"/>
-    <w:lsdException w:name="Grid Table 3 Accent 1" w:uiPriority="48"/>
-    <w:lsdException w:name="Grid Table 4 Accent 1" w:uiPriority="49"/>
-    <w:lsdException w:name="Grid Table 5 Dark Accent 1" w:uiPriority="50"/>
-    <w:lsdException w:name="Grid Table 6 Colorful Accent 1" w:uiPriority="51"/>
-    <w:lsdException w:name="Grid Table 7 Colorful Accent 1" w:uiPriority="52"/>
-    <w:lsdException w:name="Grid Table 1 Light Accent 2" w:uiPriority="46"/>
-    <w:lsdException w:name="Grid Table 2 Accent 2" w:uiPriority="47"/>
-    <w:lsdException w:name="Grid Table 3 Accent 2" w:uiPriority="48"/>
-    <w:lsdException w:name="Grid Table 4 Accent 2" w:uiPriority="49"/>
-    <w:lsdException w:name="Grid Table 5 Dark Accent 2" w:uiPriority="50"/>
-    <w:lsdException w:name="Grid Table 6 Colorful Accent 2" w:uiPriority="51"/>
-    <w:lsdException w:name="Grid Table 7 Colorful Accent 2" w:uiPriority="52"/>
-    <w:lsdException w:name="Grid Table 1 Light Accent 3" w:uiPriority="46"/>
-    <w:lsdException w:name="Grid Table 2 Accent 3" w:uiPriority="47"/>
-    <w:lsdException w:name="Grid Table 3 Accent 3" w:uiPriority="48"/>
-    <w:lsdException w:name="Grid Table 4 Accent 3" w:uiPriority="49"/>
-    <w:lsdException w:name="Grid Table 5 Dark Accent 3" w:uiPriority="50"/>
-    <w:lsdException w:name="Grid Table 6 Colorful Accent 3" w:uiPriority="51"/>
-    <w:lsdException w:name="Grid Table 7 Colorful Accent 3" w:uiPriority="52"/>
-    <w:lsdException w:name="Grid Table 1 Light Accent 4" w:uiPriority="46"/>
-    <w:lsdException w:name="Grid Table 2 Accent 4" w:uiPriority="47"/>
-    <w:lsdException w:name="Grid Table 3 Accent 4" w:uiPriority="48"/>
-    <w:lsdException w:name="Grid Table 4 Accent 4" w:uiPriority="49"/>
-    <w:lsdException w:name="Grid Table 5 Dark Accent 4" w:uiPriority="50"/>
-    <w:lsdException w:name="Grid Table 6 Colorful Accent 4" w:uiPriority="51"/>
-    <w:lsdException w:name="Grid Table 7 Colorful Accent 4" w:uiPriority="52"/>
-    <w:lsdException w:name="Grid Table 1 Light Accent 5" w:uiPriority="46"/>
-    <w:lsdException w:name="Grid Table 2 Accent 5" w:uiPriority="47"/>
-    <w:lsdException w:name="Grid Table 3 Accent 5" w:uiPriority="48"/>
-    <w:lsdException w:name="Grid Table 4 Accent 5" w:uiPriority="49"/>
-    <w:lsdException w:name="Grid Table 5 Dark Accent 5" w:uiPriority="50"/>
-    <w:lsdException w:name="Grid Table 6 Colorful Accent 5" w:uiPriority="51"/>
-    <w:lsdException w:name="Grid Table 7 Colorful Accent 5" w:uiPriority="52"/>
-    <w:lsdException w:name="Grid Table 1 Light Accent 6" w:uiPriority="46"/>
-    <w:lsdException w:name="Grid Table 2 Accent 6" w:uiPriority="47"/>
-    <w:lsdException w:name="Grid Table 3 Accent 6" w:uiPriority="48"/>
-    <w:lsdException w:name="Grid Table 4 Accent 6" w:uiPriority="49"/>
-    <w:lsdException w:name="Grid Table 5 Dark Accent 6" w:uiPriority="50"/>
-    <w:lsdException w:name="Grid Table 6 Colorful Accent 6" w:uiPriority="51"/>
-    <w:lsdException w:name="Grid Table 7 Colorful Accent 6" w:uiPriority="52"/>
-    <w:lsdException w:name="List Table 1 Light" w:uiPriority="46"/>
-    <w:lsdException w:name="List Table 2" w:uiPriority="47"/>
-    <w:lsdException w:name="List Table 3" w:uiPriority="48"/>
-    <w:lsdException w:name="List Table 4" w:uiPriority="49"/>
-    <w:lsdException w:name="List Table 5 Dark" w:uiPriority="50"/>
-    <w:lsdException w:name="List Table 6 Colorful" w:uiPriority="51"/>
-    <w:lsdException w:name="List Table 7 Colorful" w:uiPriority="52"/>
-    <w:lsdException w:name="List Table 1 Light Accent 1" w:uiPriority="46"/>
-    <w:lsdException w:name="List Table 2 Accent 1" w:uiPriority="47"/>
-    <w:lsdException w:name="List Table 3 Accent 1" w:uiPriority="48"/>
-    <w:lsdException w:name="List Table 4 Accent 1" w:uiPriority="49"/>
-    <w:lsdException w:name="List Table 5 Dark Accent 1" w:uiPriority="50"/>
-    <w:lsdException w:name="List Table 6 Colorful Accent 1" w:uiPriority="51"/>
-    <w:lsdException w:name="List Table 7 Colorful Accent 1" w:uiPriority="52"/>
-    <w:lsdException w:name="List Table 1 Light Accent 2" w:uiPriority="46"/>
-    <w:lsdException w:name="List Table 2 Accent 2" w:uiPriority="47"/>
-    <w:lsdException w:name="List Table 3 Accent 2" w:uiPriority="48"/>
-    <w:lsdException w:name="List Table 4 Accent 2" w:uiPriority="49"/>
-    <w:lsdException w:name="List Table 5 Dark Accent 2" w:uiPriority="50"/>
-    <w:lsdException w:name="List Table 6 Colorful Accent 2" w:uiPriority="51"/>
-    <w:lsdException w:name="List Table 7 Colorful Accent 2" w:uiPriority="52"/>
-    <w:lsdException w:name="List Table 1 Light Accent 3" w:uiPriority="46"/>
-    <w:lsdException w:name="List Table 2 Accent 3" w:uiPriority="47"/>
-    <w:lsdException w:name="List Table 3 Accent 3" w:uiPriority="48"/>
-    <w:lsdException w:name="List Table 4 Accent 3" w:uiPriority="49"/>
-    <w:lsdException w:name="List Table 5 Dark Accent 3" w:uiPriority="50"/>
-    <w:lsdException w:name="List Table 6 Colorful Accent 3" w:uiPriority="51"/>
-    <w:lsdException w:name="List Table 7 Colorful Accent 3" w:uiPriority="52"/>
-    <w:lsdException w:name="List Table 1 Light Accent 4" w:uiPriority="46"/>
-    <w:lsdException w:name="List Table 2 Accent 4" w:uiPriority="47"/>
-    <w:lsdException w:name="List Table 3 Accent 4" w:uiPriority="48"/>
-    <w:lsdException w:name="List Table 4 Accent 4" w:uiPriority="49"/>
-    <w:lsdException w:name="List Table 5 Dark Accent 4" w:uiPriority="50"/>
-    <w:lsdException w:name="List Table 6 Colorful Accent 4" w:uiPriority="51"/>
-    <w:lsdException w:name="List Table 7 Colorful Accent 4" w:uiPriority="52"/>
-    <w:lsdException w:name="List Table 1 Light Accent 5" w:uiPriority="46"/>
-    <w:lsdException w:name="List Table 2 Accent 5" w:uiPriority="47"/>
-    <w:lsdException w:name="List Table 3 Accent 5" w:uiPriority="48"/>
-    <w:lsdException w:name="List Table 4 Accent 5" w:uiPriority="49"/>
-    <w:lsdException w:name="List Table 5 Dark Accent 5" w:uiPriority="50"/>
-    <w:lsdException w:name="List Table 6 Colorful Accent 5" w:uiPriority="51"/>
-    <w:lsdException w:name="List Table 7 Colorful Accent 5" w:uiPriority="52"/>
-    <w:lsdException w:name="List Table 1 Light Accent 6" w:uiPriority="46"/>
-    <w:lsdException w:name="List Table 2 Accent 6" w:uiPriority="47"/>
-    <w:lsdException w:name="List Table 3 Accent 6" w:uiPriority="48"/>
-    <w:lsdException w:name="List Table 4 Accent 6" w:uiPriority="49"/>
-    <w:lsdException w:name="List Table 5 Dark Accent 6" w:uiPriority="50"/>
-    <w:lsdException w:name="List Table 6 Colorful Accent 6" w:uiPriority="51"/>
-    <w:lsdException w:name="List Table 7 Colorful Accent 6" w:uiPriority="52"/>
+  <w:latentStyles w:defLockedState="0" w:defUIPriority="99" w:defSemiHidden="1" w:defUnhideWhenUsed="1" w:defQFormat="0" w:count="267">
+    <w:lsdException w:name="Normal" w:semiHidden="0" w:uiPriority="0" w:unhideWhenUsed="0" w:qFormat="1"/>
+    <w:lsdException w:name="heading 1" w:semiHidden="0" w:uiPriority="9" w:unhideWhenUsed="0" w:qFormat="1"/>
+    <w:lsdException w:name="heading 2" w:uiPriority="9" w:qFormat="1"/>
+    <w:lsdException w:name="heading 3" w:uiPriority="9" w:qFormat="1"/>
+    <w:lsdException w:name="heading 4" w:uiPriority="9" w:qFormat="1"/>
+    <w:lsdException w:name="heading 5" w:uiPriority="9" w:qFormat="1"/>
+    <w:lsdException w:name="heading 6" w:uiPriority="9" w:qFormat="1"/>
+    <w:lsdException w:name="heading 7" w:uiPriority="9" w:qFormat="1"/>
+    <w:lsdException w:name="heading 8" w:uiPriority="9" w:qFormat="1"/>
+    <w:lsdException w:name="heading 9" w:uiPriority="9" w:qFormat="1"/>
+    <w:lsdException w:name="toc 1" w:uiPriority="39"/>
+    <w:lsdException w:name="toc 2" w:uiPriority="39"/>
+    <w:lsdException w:name="toc 3" w:uiPriority="39"/>
+    <w:lsdException w:name="toc 4" w:uiPriority="39"/>
+    <w:lsdException w:name="toc 5" w:uiPriority="39"/>
+    <w:lsdException w:name="toc 6" w:uiPriority="39"/>
+    <w:lsdException w:name="toc 7" w:uiPriority="39"/>
+    <w:lsdException w:name="toc 8" w:uiPriority="39"/>
+    <w:lsdException w:name="toc 9" w:uiPriority="39"/>
+    <w:lsdException w:name="caption" w:uiPriority="35" w:qFormat="1"/>
+    <w:lsdException w:name="Title" w:semiHidden="0" w:uiPriority="10" w:unhideWhenUsed="0" w:qFormat="1"/>
+    <w:lsdException w:name="Default Paragraph Font" w:uiPriority="1"/>
+    <w:lsdException w:name="Subtitle" w:semiHidden="0" w:uiPriority="11" w:unhideWhenUsed="0" w:qFormat="1"/>
+    <w:lsdException w:name="Strong" w:semiHidden="0" w:uiPriority="22" w:unhideWhenUsed="0" w:qFormat="1"/>
+    <w:lsdException w:name="Emphasis" w:semiHidden="0" w:uiPriority="20" w:unhideWhenUsed="0" w:qFormat="1"/>
+    <w:lsdException w:name="Table Grid" w:semiHidden="0" w:uiPriority="39" w:unhideWhenUsed="0"/>
+    <w:lsdException w:name="Placeholder Text" w:unhideWhenUsed="0"/>
+    <w:lsdException w:name="No Spacing" w:semiHidden="0" w:uiPriority="1" w:unhideWhenUsed="0" w:qFormat="1"/>
+    <w:lsdException w:name="Light Shading" w:semiHidden="0" w:uiPriority="60" w:unhideWhenUsed="0"/>
+    <w:lsdException w:name="Light List" w:semiHidden="0" w:uiPriority="61" w:unhideWhenUsed="0"/>
+    <w:lsdException w:name="Light Grid" w:semiHidden="0" w:uiPriority="62" w:unhideWhenUsed="0"/>
+    <w:lsdException w:name="Medium Shading 1" w:semiHidden="0" w:uiPriority="63" w:unhideWhenUsed="0"/>
+    <w:lsdException w:name="Medium Shading 2" w:semiHidden="0" w:uiPriority="64" w:unhideWhenUsed="0"/>
+    <w:lsdException w:name="Medium List 1" w:semiHidden="0" w:uiPriority="65" w:unhideWhenUsed="0"/>
+    <w:lsdException w:name="Medium List 2" w:semiHidden="0" w:uiPriority="66" w:unhideWhenUsed="0"/>
+    <w:lsdException w:name="Medium Grid 1" w:semiHidden="0" w:uiPriority="67" w:unhideWhenUsed="0"/>
+    <w:lsdException w:name="Medium Grid 2" w:semiHidden="0" w:uiPriority="68" w:unhideWhenUsed="0"/>
+    <w:lsdException w:name="Medium Grid 3" w:semiHidden="0" w:uiPriority="69" w:unhideWhenUsed="0"/>
+    <w:lsdException w:name="Dark List" w:semiHidden="0" w:uiPriority="70" w:unhideWhenUsed="0"/>
+    <w:lsdException w:name="Colorful Shading" w:semiHidden="0" w:uiPriority="71" w:unhideWhenUsed="0"/>
+    <w:lsdException w:name="Colorful List" w:semiHidden="0" w:uiPriority="72" w:unhideWhenUsed="0"/>
+    <w:lsdException w:name="Colorful Grid" w:semiHidden="0" w:uiPriority="73" w:unhideWhenUsed="0"/>
+    <w:lsdException w:name="Light Shading Accent 1" w:semiHidden="0" w:uiPriority="60" w:unhideWhenUsed="0"/>
+    <w:lsdException w:name="Light List Accent 1" w:semiHidden="0" w:uiPriority="61" w:unhideWhenUsed="0"/>
+    <w:lsdException w:name="Light Grid Accent 1" w:semiHidden="0" w:uiPriority="62" w:unhideWhenUsed="0"/>
+    <w:lsdException w:name="Medium Shading 1 Accent 1" w:semiHidden="0" w:uiPriority="63" w:unhideWhenUsed="0"/>
+    <w:lsdException w:name="Medium Shading 2 Accent 1" w:semiHidden="0" w:uiPriority="64" w:unhideWhenUsed="0"/>
+    <w:lsdException w:name="Medium List 1 Accent 1" w:semiHidden="0" w:uiPriority="65" w:unhideWhenUsed="0"/>
+    <w:lsdException w:name="Revision" w:unhideWhenUsed="0"/>
+    <w:lsdException w:name="List Paragraph" w:semiHidden="0" w:uiPriority="34" w:unhideWhenUsed="0" w:qFormat="1"/>
+    <w:lsdException w:name="Quote" w:semiHidden="0" w:uiPriority="29" w:unhideWhenUsed="0" w:qFormat="1"/>
+    <w:lsdException w:name="Intense Quote" w:semiHidden="0" w:uiPriority="30" w:unhideWhenUsed="0" w:qFormat="1"/>
+    <w:lsdException w:name="Medium List 2 Accent 1" w:semiHidden="0" w:uiPriority="66" w:unhideWhenUsed="0"/>
+    <w:lsdException w:name="Medium Grid 1 Accent 1" w:semiHidden="0" w:uiPriority="67" w:unhideWhenUsed="0"/>
+    <w:lsdException w:name="Medium Grid 2 Accent 1" w:semiHidden="0" w:uiPriority="68" w:unhideWhenUsed="0"/>
+    <w:lsdException w:name="Medium Grid 3 Accent 1" w:semiHidden="0" w:uiPriority="69" w:unhideWhenUsed="0"/>
+    <w:lsdException w:name="Dark List Accent 1" w:semiHidden="0" w:uiPriority="70" w:unhideWhenUsed="0"/>
+    <w:lsdException w:name="Colorful Shading Accent 1" w:semiHidden="0" w:uiPriority="71" w:unhideWhenUsed="0"/>
+    <w:lsdException w:name="Colorful List Accent 1" w:semiHidden="0" w:uiPriority="72" w:unhideWhenUsed="0"/>
+    <w:lsdException w:name="Colorful Grid Accent 1" w:semiHidden="0" w:uiPriority="73" w:unhideWhenUsed="0"/>
+    <w:lsdException w:name="Light Shading Accent 2" w:semiHidden="0" w:uiPriority="60" w:unhideWhenUsed="0"/>
+    <w:lsdException w:name="Light List Accent 2" w:semiHidden="0" w:uiPriority="61" w:unhideWhenUsed="0"/>
+    <w:lsdException w:name="Light Grid Accent 2" w:semiHidden="0" w:uiPriority="62" w:unhideWhenUsed="0"/>
+    <w:lsdException w:name="Medium Shading 1 Accent 2" w:semiHidden="0" w:uiPriority="63" w:unhideWhenUsed="0"/>
+    <w:lsdException w:name="Medium Shading 2 Accent 2" w:semiHidden="0" w:uiPriority="64" w:unhideWhenUsed="0"/>
+    <w:lsdException w:name="Medium List 1 Accent 2" w:semiHidden="0" w:uiPriority="65" w:unhideWhenUsed="0"/>
+    <w:lsdException w:name="Medium List 2 Accent 2" w:semiHidden="0" w:uiPriority="66" w:unhideWhenUsed="0"/>
+    <w:lsdException w:name="Medium Grid 1 Accent 2" w:semiHidden="0" w:uiPriority="67" w:unhideWhenUsed="0"/>
+    <w:lsdException w:name="Medium Grid 2 Accent 2" w:semiHidden="0" w:uiPriority="68" w:unhideWhenUsed="0"/>
+    <w:lsdException w:name="Medium Grid 3 Accent 2" w:semiHidden="0" w:uiPriority="69" w:unhideWhenUsed="0"/>
+    <w:lsdException w:name="Dark List Accent 2" w:semiHidden="0" w:uiPriority="70" w:unhideWhenUsed="0"/>
+    <w:lsdException w:name="Colorful Shading Accent 2" w:semiHidden="0" w:uiPriority="71" w:unhideWhenUsed="0"/>
+    <w:lsdException w:name="Colorful List Accent 2" w:semiHidden="0" w:uiPriority="72" w:unhideWhenUsed="0"/>
+    <w:lsdException w:name="Colorful Grid Accent 2" w:semiHidden="0" w:uiPriority="73" w:unhideWhenUsed="0"/>
+    <w:lsdException w:name="Light Shading Accent 3" w:semiHidden="0" w:uiPriority="60" w:unhideWhenUsed="0"/>
+    <w:lsdException w:name="Light List Accent 3" w:semiHidden="0" w:uiPriority="61" w:unhideWhenUsed="0"/>
+    <w:lsdException w:name="Light Grid Accent 3" w:semiHidden="0" w:uiPriority="62" w:unhideWhenUsed="0"/>
+    <w:lsdException w:name="Medium Shading 1 Accent 3" w:semiHidden="0" w:uiPriority="63" w:unhideWhenUsed="0"/>
+    <w:lsdException w:name="Medium Shading 2 Accent 3" w:semiHidden="0" w:uiPriority="64" w:unhideWhenUsed="0"/>
+    <w:lsdException w:name="Medium List 1 Accent 3" w:semiHidden="0" w:uiPriority="65" w:unhideWhenUsed="0"/>
+    <w:lsdException w:name="Medium List 2 Accent 3" w:semiHidden="0" w:uiPriority="66" w:unhideWhenUsed="0"/>
+    <w:lsdException w:name="Medium Grid 1 Accent 3" w:semiHidden="0" w:uiPriority="67" w:unhideWhenUsed="0"/>
+    <w:lsdException w:name="Medium Grid 2 Accent 3" w:semiHidden="0" w:uiPriority="68" w:unhideWhenUsed="0"/>
+    <w:lsdException w:name="Medium Grid 3 Accent 3" w:semiHidden="0" w:uiPriority="69" w:unhideWhenUsed="0"/>
+    <w:lsdException w:name="Dark List Accent 3" w:semiHidden="0" w:uiPriority="70" w:unhideWhenUsed="0"/>
+    <w:lsdException w:name="Colorful Shading Accent 3" w:semiHidden="0" w:uiPriority="71" w:unhideWhenUsed="0"/>
+    <w:lsdException w:name="Colorful List Accent 3" w:semiHidden="0" w:uiPriority="72" w:unhideWhenUsed="0"/>
+    <w:lsdException w:name="Colorful Grid Accent 3" w:semiHidden="0" w:uiPriority="73" w:unhideWhenUsed="0"/>
+    <w:lsdException w:name="Light Shading Accent 4" w:semiHidden="0" w:uiPriority="60" w:unhideWhenUsed="0"/>
+    <w:lsdException w:name="Light List Accent 4" w:semiHidden="0" w:uiPriority="61" w:unhideWhenUsed="0"/>
+    <w:lsdException w:name="Light Grid Accent 4" w:semiHidden="0" w:uiPriority="62" w:unhideWhenUsed="0"/>
+    <w:lsdException w:name="Medium Shading 1 Accent 4" w:semiHidden="0" w:uiPriority="63" w:unhideWhenUsed="0"/>
+    <w:lsdException w:name="Medium Shading 2 Accent 4" w:semiHidden="0" w:uiPriority="64" w:unhideWhenUsed="0"/>
+    <w:lsdException w:name="Medium List 1 Accent 4" w:semiHidden="0" w:uiPriority="65" w:unhideWhenUsed="0"/>
+    <w:lsdException w:name="Medium List 2 Accent 4" w:semiHidden="0" w:uiPriority="66" w:unhideWhenUsed="0"/>
+    <w:lsdException w:name="Medium Grid 1 Accent 4" w:semiHidden="0" w:uiPriority="67" w:unhideWhenUsed="0"/>
+    <w:lsdException w:name="Medium Grid 2 Accent 4" w:semiHidden="0" w:uiPriority="68" w:unhideWhenUsed="0"/>
+    <w:lsdException w:name="Medium Grid 3 Accent 4" w:semiHidden="0" w:uiPriority="69" w:unhideWhenUsed="0"/>
+    <w:lsdException w:name="Dark List Accent 4" w:semiHidden="0" w:uiPriority="70" w:unhideWhenUsed="0"/>
+    <w:lsdException w:name="Colorful Shading Accent 4" w:semiHidden="0" w:uiPriority="71" w:unhideWhenUsed="0"/>
+    <w:lsdException w:name="Colorful List Accent 4" w:semiHidden="0" w:uiPriority="72" w:unhideWhenUsed="0"/>
+    <w:lsdException w:name="Colorful Grid Accent 4" w:semiHidden="0" w:uiPriority="73" w:unhideWhenUsed="0"/>
+    <w:lsdException w:name="Light Shading Accent 5" w:semiHidden="0" w:uiPriority="60" w:unhideWhenUsed="0"/>
+    <w:lsdException w:name="Light List Accent 5" w:semiHidden="0" w:uiPriority="61" w:unhideWhenUsed="0"/>
+    <w:lsdException w:name="Light Grid Accent 5" w:semiHidden="0" w:uiPriority="62" w:unhideWhenUsed="0"/>
+    <w:lsdException w:name="Medium Shading 1 Accent 5" w:semiHidden="0" w:uiPriority="63" w:unhideWhenUsed="0"/>
+    <w:lsdException w:name="Medium Shading 2 Accent 5" w:semiHidden="0" w:uiPriority="64" w:unhideWhenUsed="0"/>
+    <w:lsdException w:name="Medium List 1 Accent 5" w:semiHidden="0" w:uiPriority="65" w:unhideWhenUsed="0"/>
+    <w:lsdException w:name="Medium List 2 Accent 5" w:semiHidden="0" w:uiPriority="66" w:unhideWhenUsed="0"/>
+    <w:lsdException w:name="Medium Grid 1 Accent 5" w:semiHidden="0" w:uiPriority="67" w:unhideWhenUsed="0"/>
+    <w:lsdException w:name="Medium Grid 2 Accent 5" w:semiHidden="0" w:uiPriority="68" w:unhideWhenUsed="0"/>
+    <w:lsdException w:name="Medium Grid 3 Accent 5" w:semiHidden="0" w:uiPriority="69" w:unhideWhenUsed="0"/>
+    <w:lsdException w:name="Dark List Accent 5" w:semiHidden="0" w:uiPriority="70" w:unhideWhenUsed="0"/>
+    <w:lsdException w:name="Colorful Shading Accent 5" w:semiHidden="0" w:uiPriority="71" w:unhideWhenUsed="0"/>
+    <w:lsdException w:name="Colorful List Accent 5" w:semiHidden="0" w:uiPriority="72" w:unhideWhenUsed="0"/>
+    <w:lsdException w:name="Colorful Grid Accent 5" w:semiHidden="0" w:uiPriority="73" w:unhideWhenUsed="0"/>
+    <w:lsdException w:name="Light Shading Accent 6" w:semiHidden="0" w:uiPriority="60" w:unhideWhenUsed="0"/>
+    <w:lsdException w:name="Light List Accent 6" w:semiHidden="0" w:uiPriority="61" w:unhideWhenUsed="0"/>
+    <w:lsdException w:name="Light Grid Accent 6" w:semiHidden="0" w:uiPriority="62" w:unhideWhenUsed="0"/>
+    <w:lsdException w:name="Medium Shading 1 Accent 6" w:semiHidden="0" w:uiPriority="63" w:unhideWhenUsed="0"/>
+    <w:lsdException w:name="Medium Shading 2 Accent 6" w:semiHidden="0" w:uiPriority="64" w:unhideWhenUsed="0"/>
+    <w:lsdException w:name="Medium List 1 Accent 6" w:semiHidden="0" w:uiPriority="65" w:unhideWhenUsed="0"/>
+    <w:lsdException w:name="Medium List 2 Accent 6" w:semiHidden="0" w:uiPriority="66" w:unhideWhenUsed="0"/>
+    <w:lsdException w:name="Medium Grid 1 Accent 6" w:semiHidden="0" w:uiPriority="67" w:unhideWhenUsed="0"/>
+    <w:lsdException w:name="Medium Grid 2 Accent 6" w:semiHidden="0" w:uiPriority="68" w:unhideWhenUsed="0"/>
+    <w:lsdException w:name="Medium Grid 3 Accent 6" w:semiHidden="0" w:uiPriority="69" w:unhideWhenUsed="0"/>
+    <w:lsdException w:name="Dark List Accent 6" w:semiHidden="0" w:uiPriority="70" w:unhideWhenUsed="0"/>
+    <w:lsdException w:name="Colorful Shading Accent 6" w:semiHidden="0" w:uiPriority="71" w:unhideWhenUsed="0"/>
+    <w:lsdException w:name="Colorful List Accent 6" w:semiHidden="0" w:uiPriority="72" w:unhideWhenUsed="0"/>
+    <w:lsdException w:name="Colorful Grid Accent 6" w:semiHidden="0" w:uiPriority="73" w:unhideWhenUsed="0"/>
+    <w:lsdException w:name="Subtle Emphasis" w:semiHidden="0" w:uiPriority="19" w:unhideWhenUsed="0" w:qFormat="1"/>
+    <w:lsdException w:name="Intense Emphasis" w:semiHidden="0" w:uiPriority="21" w:unhideWhenUsed="0" w:qFormat="1"/>
+    <w:lsdException w:name="Subtle Reference" w:semiHidden="0" w:uiPriority="31" w:unhideWhenUsed="0" w:qFormat="1"/>
+    <w:lsdException w:name="Intense Reference" w:semiHidden="0" w:uiPriority="32" w:unhideWhenUsed="0" w:qFormat="1"/>
+    <w:lsdException w:name="Book Title" w:semiHidden="0" w:uiPriority="33" w:unhideWhenUsed="0" w:qFormat="1"/>
+    <w:lsdException w:name="Bibliography" w:uiPriority="37"/>
+    <w:lsdException w:name="TOC Heading" w:uiPriority="39" w:qFormat="1"/>
   </w:latentStyles>
   <w:style w:type="paragraph" w:default="1" w:styleId="Normal">
     <w:name w:val="Normal"/>
@@ -3454,6 +3301,196 @@
     <w:name w:val="vanity-name"/>
     <w:basedOn w:val="DefaultParagraphFont"/>
     <w:rsid w:val="006E352B"/>
+  </w:style>
+</w:styles>
+</file>
+
+<file path=word/stylesWithEffects.xml><?xml version="1.0" encoding="utf-8"?>
+<w:styles xmlns:wpc="http://schemas.microsoft.com/office/word/2010/wordprocessingCanvas" xmlns:mc="http://schemas.openxmlformats.org/markup-compatibility/2006" xmlns:o="urn:schemas-microsoft-com:office:office" xmlns:r="http://schemas.openxmlformats.org/officeDocument/2006/relationships" xmlns:m="http://schemas.openxmlformats.org/officeDocument/2006/math" xmlns:v="urn:schemas-microsoft-com:vml" xmlns:wp14="http://schemas.microsoft.com/office/word/2010/wordprocessingDrawing" xmlns:wp="http://schemas.openxmlformats.org/drawingml/2006/wordprocessingDrawing" xmlns:w10="urn:schemas-microsoft-com:office:word" xmlns:w="http://schemas.openxmlformats.org/wordprocessingml/2006/main" xmlns:w14="http://schemas.microsoft.com/office/word/2010/wordml" xmlns:wpg="http://schemas.microsoft.com/office/word/2010/wordprocessingGroup" xmlns:wpi="http://schemas.microsoft.com/office/word/2010/wordprocessingInk" xmlns:wne="http://schemas.microsoft.com/office/word/2006/wordml" xmlns:wps="http://schemas.microsoft.com/office/word/2010/wordprocessingShape" mc:Ignorable="w14 wp14">
+  <w:docDefaults>
+    <w:rPrDefault>
+      <w:rPr>
+        <w:rFonts w:asciiTheme="minorHAnsi" w:eastAsiaTheme="minorEastAsia" w:hAnsiTheme="minorHAnsi" w:cstheme="minorBidi"/>
+        <w:sz w:val="22"/>
+        <w:szCs w:val="22"/>
+        <w:lang w:val="en-US" w:eastAsia="en-US" w:bidi="ar-SA"/>
+      </w:rPr>
+    </w:rPrDefault>
+    <w:pPrDefault>
+      <w:pPr>
+        <w:spacing w:after="200" w:line="276" w:lineRule="auto"/>
+      </w:pPr>
+    </w:pPrDefault>
+  </w:docDefaults>
+  <w:latentStyles w:defLockedState="0" w:defUIPriority="99" w:defSemiHidden="1" w:defUnhideWhenUsed="1" w:defQFormat="0" w:count="267">
+    <w:lsdException w:name="Normal" w:semiHidden="0" w:uiPriority="0" w:unhideWhenUsed="0" w:qFormat="1"/>
+    <w:lsdException w:name="heading 1" w:semiHidden="0" w:uiPriority="9" w:unhideWhenUsed="0" w:qFormat="1"/>
+    <w:lsdException w:name="heading 2" w:uiPriority="9" w:qFormat="1"/>
+    <w:lsdException w:name="heading 3" w:uiPriority="9" w:qFormat="1"/>
+    <w:lsdException w:name="heading 4" w:uiPriority="9" w:qFormat="1"/>
+    <w:lsdException w:name="heading 5" w:uiPriority="9" w:qFormat="1"/>
+    <w:lsdException w:name="heading 6" w:uiPriority="9" w:qFormat="1"/>
+    <w:lsdException w:name="heading 7" w:uiPriority="9" w:qFormat="1"/>
+    <w:lsdException w:name="heading 8" w:uiPriority="9" w:qFormat="1"/>
+    <w:lsdException w:name="heading 9" w:uiPriority="9" w:qFormat="1"/>
+    <w:lsdException w:name="toc 1" w:uiPriority="39"/>
+    <w:lsdException w:name="toc 2" w:uiPriority="39"/>
+    <w:lsdException w:name="toc 3" w:uiPriority="39"/>
+    <w:lsdException w:name="toc 4" w:uiPriority="39"/>
+    <w:lsdException w:name="toc 5" w:uiPriority="39"/>
+    <w:lsdException w:name="toc 6" w:uiPriority="39"/>
+    <w:lsdException w:name="toc 7" w:uiPriority="39"/>
+    <w:lsdException w:name="toc 8" w:uiPriority="39"/>
+    <w:lsdException w:name="toc 9" w:uiPriority="39"/>
+    <w:lsdException w:name="caption" w:uiPriority="35" w:qFormat="1"/>
+    <w:lsdException w:name="Title" w:semiHidden="0" w:uiPriority="10" w:unhideWhenUsed="0" w:qFormat="1"/>
+    <w:lsdException w:name="Default Paragraph Font" w:uiPriority="1"/>
+    <w:lsdException w:name="Subtitle" w:semiHidden="0" w:uiPriority="11" w:unhideWhenUsed="0" w:qFormat="1"/>
+    <w:lsdException w:name="Strong" w:semiHidden="0" w:uiPriority="22" w:unhideWhenUsed="0" w:qFormat="1"/>
+    <w:lsdException w:name="Emphasis" w:semiHidden="0" w:uiPriority="20" w:unhideWhenUsed="0" w:qFormat="1"/>
+    <w:lsdException w:name="Table Grid" w:semiHidden="0" w:uiPriority="59" w:unhideWhenUsed="0"/>
+    <w:lsdException w:name="Placeholder Text" w:unhideWhenUsed="0"/>
+    <w:lsdException w:name="No Spacing" w:semiHidden="0" w:uiPriority="1" w:unhideWhenUsed="0" w:qFormat="1"/>
+    <w:lsdException w:name="Light Shading" w:semiHidden="0" w:uiPriority="60" w:unhideWhenUsed="0"/>
+    <w:lsdException w:name="Light List" w:semiHidden="0" w:uiPriority="61" w:unhideWhenUsed="0"/>
+    <w:lsdException w:name="Light Grid" w:semiHidden="0" w:uiPriority="62" w:unhideWhenUsed="0"/>
+    <w:lsdException w:name="Medium Shading 1" w:semiHidden="0" w:uiPriority="63" w:unhideWhenUsed="0"/>
+    <w:lsdException w:name="Medium Shading 2" w:semiHidden="0" w:uiPriority="64" w:unhideWhenUsed="0"/>
+    <w:lsdException w:name="Medium List 1" w:semiHidden="0" w:uiPriority="65" w:unhideWhenUsed="0"/>
+    <w:lsdException w:name="Medium List 2" w:semiHidden="0" w:uiPriority="66" w:unhideWhenUsed="0"/>
+    <w:lsdException w:name="Medium Grid 1" w:semiHidden="0" w:uiPriority="67" w:unhideWhenUsed="0"/>
+    <w:lsdException w:name="Medium Grid 2" w:semiHidden="0" w:uiPriority="68" w:unhideWhenUsed="0"/>
+    <w:lsdException w:name="Medium Grid 3" w:semiHidden="0" w:uiPriority="69" w:unhideWhenUsed="0"/>
+    <w:lsdException w:name="Dark List" w:semiHidden="0" w:uiPriority="70" w:unhideWhenUsed="0"/>
+    <w:lsdException w:name="Colorful Shading" w:semiHidden="0" w:uiPriority="71" w:unhideWhenUsed="0"/>
+    <w:lsdException w:name="Colorful List" w:semiHidden="0" w:uiPriority="72" w:unhideWhenUsed="0"/>
+    <w:lsdException w:name="Colorful Grid" w:semiHidden="0" w:uiPriority="73" w:unhideWhenUsed="0"/>
+    <w:lsdException w:name="Light Shading Accent 1" w:semiHidden="0" w:uiPriority="60" w:unhideWhenUsed="0"/>
+    <w:lsdException w:name="Light List Accent 1" w:semiHidden="0" w:uiPriority="61" w:unhideWhenUsed="0"/>
+    <w:lsdException w:name="Light Grid Accent 1" w:semiHidden="0" w:uiPriority="62" w:unhideWhenUsed="0"/>
+    <w:lsdException w:name="Medium Shading 1 Accent 1" w:semiHidden="0" w:uiPriority="63" w:unhideWhenUsed="0"/>
+    <w:lsdException w:name="Medium Shading 2 Accent 1" w:semiHidden="0" w:uiPriority="64" w:unhideWhenUsed="0"/>
+    <w:lsdException w:name="Medium List 1 Accent 1" w:semiHidden="0" w:uiPriority="65" w:unhideWhenUsed="0"/>
+    <w:lsdException w:name="Revision" w:unhideWhenUsed="0"/>
+    <w:lsdException w:name="List Paragraph" w:semiHidden="0" w:uiPriority="34" w:unhideWhenUsed="0" w:qFormat="1"/>
+    <w:lsdException w:name="Quote" w:semiHidden="0" w:uiPriority="29" w:unhideWhenUsed="0" w:qFormat="1"/>
+    <w:lsdException w:name="Intense Quote" w:semiHidden="0" w:uiPriority="30" w:unhideWhenUsed="0" w:qFormat="1"/>
+    <w:lsdException w:name="Medium List 2 Accent 1" w:semiHidden="0" w:uiPriority="66" w:unhideWhenUsed="0"/>
+    <w:lsdException w:name="Medium Grid 1 Accent 1" w:semiHidden="0" w:uiPriority="67" w:unhideWhenUsed="0"/>
+    <w:lsdException w:name="Medium Grid 2 Accent 1" w:semiHidden="0" w:uiPriority="68" w:unhideWhenUsed="0"/>
+    <w:lsdException w:name="Medium Grid 3 Accent 1" w:semiHidden="0" w:uiPriority="69" w:unhideWhenUsed="0"/>
+    <w:lsdException w:name="Dark List Accent 1" w:semiHidden="0" w:uiPriority="70" w:unhideWhenUsed="0"/>
+    <w:lsdException w:name="Colorful Shading Accent 1" w:semiHidden="0" w:uiPriority="71" w:unhideWhenUsed="0"/>
+    <w:lsdException w:name="Colorful List Accent 1" w:semiHidden="0" w:uiPriority="72" w:unhideWhenUsed="0"/>
+    <w:lsdException w:name="Colorful Grid Accent 1" w:semiHidden="0" w:uiPriority="73" w:unhideWhenUsed="0"/>
+    <w:lsdException w:name="Light Shading Accent 2" w:semiHidden="0" w:uiPriority="60" w:unhideWhenUsed="0"/>
+    <w:lsdException w:name="Light List Accent 2" w:semiHidden="0" w:uiPriority="61" w:unhideWhenUsed="0"/>
+    <w:lsdException w:name="Light Grid Accent 2" w:semiHidden="0" w:uiPriority="62" w:unhideWhenUsed="0"/>
+    <w:lsdException w:name="Medium Shading 1 Accent 2" w:semiHidden="0" w:uiPriority="63" w:unhideWhenUsed="0"/>
+    <w:lsdException w:name="Medium Shading 2 Accent 2" w:semiHidden="0" w:uiPriority="64" w:unhideWhenUsed="0"/>
+    <w:lsdException w:name="Medium List 1 Accent 2" w:semiHidden="0" w:uiPriority="65" w:unhideWhenUsed="0"/>
+    <w:lsdException w:name="Medium List 2 Accent 2" w:semiHidden="0" w:uiPriority="66" w:unhideWhenUsed="0"/>
+    <w:lsdException w:name="Medium Grid 1 Accent 2" w:semiHidden="0" w:uiPriority="67" w:unhideWhenUsed="0"/>
+    <w:lsdException w:name="Medium Grid 2 Accent 2" w:semiHidden="0" w:uiPriority="68" w:unhideWhenUsed="0"/>
+    <w:lsdException w:name="Medium Grid 3 Accent 2" w:semiHidden="0" w:uiPriority="69" w:unhideWhenUsed="0"/>
+    <w:lsdException w:name="Dark List Accent 2" w:semiHidden="0" w:uiPriority="70" w:unhideWhenUsed="0"/>
+    <w:lsdException w:name="Colorful Shading Accent 2" w:semiHidden="0" w:uiPriority="71" w:unhideWhenUsed="0"/>
+    <w:lsdException w:name="Colorful List Accent 2" w:semiHidden="0" w:uiPriority="72" w:unhideWhenUsed="0"/>
+    <w:lsdException w:name="Colorful Grid Accent 2" w:semiHidden="0" w:uiPriority="73" w:unhideWhenUsed="0"/>
+    <w:lsdException w:name="Light Shading Accent 3" w:semiHidden="0" w:uiPriority="60" w:unhideWhenUsed="0"/>
+    <w:lsdException w:name="Light List Accent 3" w:semiHidden="0" w:uiPriority="61" w:unhideWhenUsed="0"/>
+    <w:lsdException w:name="Light Grid Accent 3" w:semiHidden="0" w:uiPriority="62" w:unhideWhenUsed="0"/>
+    <w:lsdException w:name="Medium Shading 1 Accent 3" w:semiHidden="0" w:uiPriority="63" w:unhideWhenUsed="0"/>
+    <w:lsdException w:name="Medium Shading 2 Accent 3" w:semiHidden="0" w:uiPriority="64" w:unhideWhenUsed="0"/>
+    <w:lsdException w:name="Medium List 1 Accent 3" w:semiHidden="0" w:uiPriority="65" w:unhideWhenUsed="0"/>
+    <w:lsdException w:name="Medium List 2 Accent 3" w:semiHidden="0" w:uiPriority="66" w:unhideWhenUsed="0"/>
+    <w:lsdException w:name="Medium Grid 1 Accent 3" w:semiHidden="0" w:uiPriority="67" w:unhideWhenUsed="0"/>
+    <w:lsdException w:name="Medium Grid 2 Accent 3" w:semiHidden="0" w:uiPriority="68" w:unhideWhenUsed="0"/>
+    <w:lsdException w:name="Medium Grid 3 Accent 3" w:semiHidden="0" w:uiPriority="69" w:unhideWhenUsed="0"/>
+    <w:lsdException w:name="Dark List Accent 3" w:semiHidden="0" w:uiPriority="70" w:unhideWhenUsed="0"/>
+    <w:lsdException w:name="Colorful Shading Accent 3" w:semiHidden="0" w:uiPriority="71" w:unhideWhenUsed="0"/>
+    <w:lsdException w:name="Colorful List Accent 3" w:semiHidden="0" w:uiPriority="72" w:unhideWhenUsed="0"/>
+    <w:lsdException w:name="Colorful Grid Accent 3" w:semiHidden="0" w:uiPriority="73" w:unhideWhenUsed="0"/>
+    <w:lsdException w:name="Light Shading Accent 4" w:semiHidden="0" w:uiPriority="60" w:unhideWhenUsed="0"/>
+    <w:lsdException w:name="Light List Accent 4" w:semiHidden="0" w:uiPriority="61" w:unhideWhenUsed="0"/>
+    <w:lsdException w:name="Light Grid Accent 4" w:semiHidden="0" w:uiPriority="62" w:unhideWhenUsed="0"/>
+    <w:lsdException w:name="Medium Shading 1 Accent 4" w:semiHidden="0" w:uiPriority="63" w:unhideWhenUsed="0"/>
+    <w:lsdException w:name="Medium Shading 2 Accent 4" w:semiHidden="0" w:uiPriority="64" w:unhideWhenUsed="0"/>
+    <w:lsdException w:name="Medium List 1 Accent 4" w:semiHidden="0" w:uiPriority="65" w:unhideWhenUsed="0"/>
+    <w:lsdException w:name="Medium List 2 Accent 4" w:semiHidden="0" w:uiPriority="66" w:unhideWhenUsed="0"/>
+    <w:lsdException w:name="Medium Grid 1 Accent 4" w:semiHidden="0" w:uiPriority="67" w:unhideWhenUsed="0"/>
+    <w:lsdException w:name="Medium Grid 2 Accent 4" w:semiHidden="0" w:uiPriority="68" w:unhideWhenUsed="0"/>
+    <w:lsdException w:name="Medium Grid 3 Accent 4" w:semiHidden="0" w:uiPriority="69" w:unhideWhenUsed="0"/>
+    <w:lsdException w:name="Dark List Accent 4" w:semiHidden="0" w:uiPriority="70" w:unhideWhenUsed="0"/>
+    <w:lsdException w:name="Colorful Shading Accent 4" w:semiHidden="0" w:uiPriority="71" w:unhideWhenUsed="0"/>
+    <w:lsdException w:name="Colorful List Accent 4" w:semiHidden="0" w:uiPriority="72" w:unhideWhenUsed="0"/>
+    <w:lsdException w:name="Colorful Grid Accent 4" w:semiHidden="0" w:uiPriority="73" w:unhideWhenUsed="0"/>
+    <w:lsdException w:name="Light Shading Accent 5" w:semiHidden="0" w:uiPriority="60" w:unhideWhenUsed="0"/>
+    <w:lsdException w:name="Light List Accent 5" w:semiHidden="0" w:uiPriority="61" w:unhideWhenUsed="0"/>
+    <w:lsdException w:name="Light Grid Accent 5" w:semiHidden="0" w:uiPriority="62" w:unhideWhenUsed="0"/>
+    <w:lsdException w:name="Medium Shading 1 Accent 5" w:semiHidden="0" w:uiPriority="63" w:unhideWhenUsed="0"/>
+    <w:lsdException w:name="Medium Shading 2 Accent 5" w:semiHidden="0" w:uiPriority="64" w:unhideWhenUsed="0"/>
+    <w:lsdException w:name="Medium List 1 Accent 5" w:semiHidden="0" w:uiPriority="65" w:unhideWhenUsed="0"/>
+    <w:lsdException w:name="Medium List 2 Accent 5" w:semiHidden="0" w:uiPriority="66" w:unhideWhenUsed="0"/>
+    <w:lsdException w:name="Medium Grid 1 Accent 5" w:semiHidden="0" w:uiPriority="67" w:unhideWhenUsed="0"/>
+    <w:lsdException w:name="Medium Grid 2 Accent 5" w:semiHidden="0" w:uiPriority="68" w:unhideWhenUsed="0"/>
+    <w:lsdException w:name="Medium Grid 3 Accent 5" w:semiHidden="0" w:uiPriority="69" w:unhideWhenUsed="0"/>
+    <w:lsdException w:name="Dark List Accent 5" w:semiHidden="0" w:uiPriority="70" w:unhideWhenUsed="0"/>
+    <w:lsdException w:name="Colorful Shading Accent 5" w:semiHidden="0" w:uiPriority="71" w:unhideWhenUsed="0"/>
+    <w:lsdException w:name="Colorful List Accent 5" w:semiHidden="0" w:uiPriority="72" w:unhideWhenUsed="0"/>
+    <w:lsdException w:name="Colorful Grid Accent 5" w:semiHidden="0" w:uiPriority="73" w:unhideWhenUsed="0"/>
+    <w:lsdException w:name="Light Shading Accent 6" w:semiHidden="0" w:uiPriority="60" w:unhideWhenUsed="0"/>
+    <w:lsdException w:name="Light List Accent 6" w:semiHidden="0" w:uiPriority="61" w:unhideWhenUsed="0"/>
+    <w:lsdException w:name="Light Grid Accent 6" w:semiHidden="0" w:uiPriority="62" w:unhideWhenUsed="0"/>
+    <w:lsdException w:name="Medium Shading 1 Accent 6" w:semiHidden="0" w:uiPriority="63" w:unhideWhenUsed="0"/>
+    <w:lsdException w:name="Medium Shading 2 Accent 6" w:semiHidden="0" w:uiPriority="64" w:unhideWhenUsed="0"/>
+    <w:lsdException w:name="Medium List 1 Accent 6" w:semiHidden="0" w:uiPriority="65" w:unhideWhenUsed="0"/>
+    <w:lsdException w:name="Medium List 2 Accent 6" w:semiHidden="0" w:uiPriority="66" w:unhideWhenUsed="0"/>
+    <w:lsdException w:name="Medium Grid 1 Accent 6" w:semiHidden="0" w:uiPriority="67" w:unhideWhenUsed="0"/>
+    <w:lsdException w:name="Medium Grid 2 Accent 6" w:semiHidden="0" w:uiPriority="68" w:unhideWhenUsed="0"/>
+    <w:lsdException w:name="Medium Grid 3 Accent 6" w:semiHidden="0" w:uiPriority="69" w:unhideWhenUsed="0"/>
+    <w:lsdException w:name="Dark List Accent 6" w:semiHidden="0" w:uiPriority="70" w:unhideWhenUsed="0"/>
+    <w:lsdException w:name="Colorful Shading Accent 6" w:semiHidden="0" w:uiPriority="71" w:unhideWhenUsed="0"/>
+    <w:lsdException w:name="Colorful List Accent 6" w:semiHidden="0" w:uiPriority="72" w:unhideWhenUsed="0"/>
+    <w:lsdException w:name="Colorful Grid Accent 6" w:semiHidden="0" w:uiPriority="73" w:unhideWhenUsed="0"/>
+    <w:lsdException w:name="Subtle Emphasis" w:semiHidden="0" w:uiPriority="19" w:unhideWhenUsed="0" w:qFormat="1"/>
+    <w:lsdException w:name="Intense Emphasis" w:semiHidden="0" w:uiPriority="21" w:unhideWhenUsed="0" w:qFormat="1"/>
+    <w:lsdException w:name="Subtle Reference" w:semiHidden="0" w:uiPriority="31" w:unhideWhenUsed="0" w:qFormat="1"/>
+    <w:lsdException w:name="Intense Reference" w:semiHidden="0" w:uiPriority="32" w:unhideWhenUsed="0" w:qFormat="1"/>
+    <w:lsdException w:name="Book Title" w:semiHidden="0" w:uiPriority="33" w:unhideWhenUsed="0" w:qFormat="1"/>
+    <w:lsdException w:name="Bibliography" w:uiPriority="37"/>
+    <w:lsdException w:name="TOC Heading" w:uiPriority="39" w:qFormat="1"/>
+  </w:latentStyles>
+  <w:style w:type="paragraph" w:default="1" w:styleId="Normal">
+    <w:name w:val="Normal"/>
+    <w:qFormat/>
+  </w:style>
+  <w:style w:type="character" w:default="1" w:styleId="DefaultParagraphFont">
+    <w:name w:val="Default Paragraph Font"/>
+    <w:uiPriority w:val="1"/>
+    <w:semiHidden/>
+    <w:unhideWhenUsed/>
+  </w:style>
+  <w:style w:type="table" w:default="1" w:styleId="TableNormal">
+    <w:name w:val="Normal Table"/>
+    <w:uiPriority w:val="99"/>
+    <w:semiHidden/>
+    <w:unhideWhenUsed/>
+    <w:tblPr>
+      <w:tblInd w:w="0" w:type="dxa"/>
+      <w:tblCellMar>
+        <w:top w:w="0" w:type="dxa"/>
+        <w:left w:w="108" w:type="dxa"/>
+        <w:bottom w:w="0" w:type="dxa"/>
+        <w:right w:w="108" w:type="dxa"/>
+      </w:tblCellMar>
+    </w:tblPr>
+  </w:style>
+  <w:style w:type="numbering" w:default="1" w:styleId="NoList">
+    <w:name w:val="No List"/>
+    <w:uiPriority w:val="99"/>
+    <w:semiHidden/>
+    <w:unhideWhenUsed/>
   </w:style>
 </w:styles>
 </file>
@@ -3713,7 +3750,7 @@
   <a:extraClrSchemeLst/>
   <a:extLst>
     <a:ext uri="{05A4C25C-085E-4340-85A3-A5531E510DB2}">
-      <thm15:themeFamily xmlns:thm15="http://schemas.microsoft.com/office/thememl/2012/main" name="Office Theme" id="{62F939B6-93AF-4DB8-9C6B-D6C7DFDC589F}" vid="{4A3C46E8-61CC-4603-A589-7422A47A8E4A}"/>
+      <thm15:themeFamily xmlns:thm15="http://schemas.microsoft.com/office/thememl/2012/main" xmlns="" name="Office Theme" id="{62F939B6-93AF-4DB8-9C6B-D6C7DFDC589F}" vid="{4A3C46E8-61CC-4603-A589-7422A47A8E4A}"/>
     </a:ext>
   </a:extLst>
 </a:theme>

</xml_diff>